<commit_message>
Se cierra documento técnico portal
</commit_message>
<xml_diff>
--- a/Documentos/Documento Tecnico portal.docx
+++ b/Documentos/Documento Tecnico portal.docx
@@ -1328,31 +1328,29 @@
       <w:r>
         <w:t>Librery</w:t>
       </w:r>
-      <w:bookmarkStart w:id="3" w:name="_GoBack"/>
+      <w:r>
+        <w:t xml:space="preserve"> </w:t>
+      </w:r>
+      <w:r>
+        <w:t>TRAVEL</w:t>
+      </w:r>
+      <w:r>
+        <w:t>, sobre un ambiente de desarrollo</w:t>
+      </w:r>
+      <w:r>
+        <w:t>.</w:t>
+      </w:r>
+    </w:p>
+    <w:p/>
+    <w:p>
+      <w:pPr>
+        <w:pStyle w:val="Ttulo1"/>
+      </w:pPr>
+      <w:bookmarkStart w:id="3" w:name="_Toc119429053"/>
+      <w:r>
+        <w:t>pre-requisitos</w:t>
+      </w:r>
       <w:bookmarkEnd w:id="3"/>
-      <w:r>
-        <w:t xml:space="preserve"> </w:t>
-      </w:r>
-      <w:r>
-        <w:t>TRAVEL</w:t>
-      </w:r>
-      <w:r>
-        <w:t>, sobre un ambiente de desarrollo</w:t>
-      </w:r>
-      <w:r>
-        <w:t>.</w:t>
-      </w:r>
-    </w:p>
-    <w:p/>
-    <w:p>
-      <w:pPr>
-        <w:pStyle w:val="Ttulo1"/>
-      </w:pPr>
-      <w:bookmarkStart w:id="4" w:name="_Toc119429053"/>
-      <w:r>
-        <w:t>pre-requisitos</w:t>
-      </w:r>
-      <w:bookmarkEnd w:id="4"/>
       <w:r>
         <w:t xml:space="preserve"> </w:t>
       </w:r>
@@ -1907,11 +1905,11 @@
       <w:pPr>
         <w:pStyle w:val="Ttulo1"/>
       </w:pPr>
-      <w:bookmarkStart w:id="5" w:name="_Toc119429054"/>
+      <w:bookmarkStart w:id="4" w:name="_Toc119429054"/>
       <w:r>
         <w:t>Paquetes nuget</w:t>
       </w:r>
-      <w:bookmarkEnd w:id="5"/>
+      <w:bookmarkEnd w:id="4"/>
     </w:p>
     <w:p/>
     <w:p>
@@ -2878,11 +2876,11 @@
       <w:pPr>
         <w:pStyle w:val="Ttulo1"/>
       </w:pPr>
-      <w:bookmarkStart w:id="6" w:name="_Toc119429055"/>
+      <w:bookmarkStart w:id="5" w:name="_Toc119429055"/>
       <w:r>
         <w:t>Creacion de la base de datos</w:t>
       </w:r>
-      <w:bookmarkEnd w:id="6"/>
+      <w:bookmarkEnd w:id="5"/>
     </w:p>
     <w:p/>
     <w:p>
@@ -3453,12 +3451,14 @@
           <w:lang w:val="en-US"/>
         </w:rPr>
       </w:pPr>
-      <w:r>
+    </w:p>
+    <w:p>
+      <w:pPr>
+        <w:jc w:val="center"/>
         <w:rPr>
           <w:lang w:val="en-US"/>
         </w:rPr>
-        <w:t>Enable-Migrations</w:t>
-      </w:r>
+      </w:pPr>
     </w:p>
     <w:p>
       <w:pPr>
@@ -3483,9 +3483,9 @@
           <w:szCs w:val="19"/>
           <w:lang w:val="en-US"/>
         </w:rPr>
-        <w:t xml:space="preserve">PM&gt; add-migration </w:t>
-      </w:r>
-      <w:proofErr w:type="spellStart"/>
+        <w:lastRenderedPageBreak/>
+        <w:t>PM&gt;</w:t>
+      </w:r>
       <w:r>
         <w:rPr>
           <w:rFonts w:ascii="Consolas" w:hAnsi="Consolas" w:cs="Consolas"/>
@@ -3494,10 +3494,16 @@
           <w:szCs w:val="19"/>
           <w:lang w:val="en-US"/>
         </w:rPr>
-        <w:t>inicial</w:t>
-      </w:r>
-      <w:proofErr w:type="spellEnd"/>
-      <w:r>
+        <w:t>Enable-Migrations</w:t>
+      </w:r>
+    </w:p>
+    <w:p>
+      <w:pPr>
+        <w:autoSpaceDE w:val="0"/>
+        <w:autoSpaceDN w:val="0"/>
+        <w:adjustRightInd w:val="0"/>
+        <w:spacing w:line="240" w:lineRule="auto"/>
+        <w:jc w:val="left"/>
         <w:rPr>
           <w:rFonts w:ascii="Consolas" w:hAnsi="Consolas" w:cs="Consolas"/>
           <w:color w:val="000000"/>
@@ -3505,6 +3511,37 @@
           <w:szCs w:val="19"/>
           <w:lang w:val="en-US"/>
         </w:rPr>
+      </w:pPr>
+      <w:r>
+        <w:rPr>
+          <w:rFonts w:ascii="Consolas" w:hAnsi="Consolas" w:cs="Consolas"/>
+          <w:color w:val="000000"/>
+          <w:sz w:val="19"/>
+          <w:szCs w:val="19"/>
+          <w:lang w:val="en-US"/>
+        </w:rPr>
+        <w:t xml:space="preserve">PM&gt; add-migration </w:t>
+      </w:r>
+      <w:proofErr w:type="spellStart"/>
+      <w:r>
+        <w:rPr>
+          <w:rFonts w:ascii="Consolas" w:hAnsi="Consolas" w:cs="Consolas"/>
+          <w:color w:val="000000"/>
+          <w:sz w:val="19"/>
+          <w:szCs w:val="19"/>
+          <w:lang w:val="en-US"/>
+        </w:rPr>
+        <w:t>inicial</w:t>
+      </w:r>
+      <w:proofErr w:type="spellEnd"/>
+      <w:r>
+        <w:rPr>
+          <w:rFonts w:ascii="Consolas" w:hAnsi="Consolas" w:cs="Consolas"/>
+          <w:color w:val="000000"/>
+          <w:sz w:val="19"/>
+          <w:szCs w:val="19"/>
+          <w:lang w:val="en-US"/>
+        </w:rPr>
         <w:t xml:space="preserve"> (enter)</w:t>
       </w:r>
     </w:p>
@@ -3557,7 +3594,6 @@
           <w:szCs w:val="19"/>
           <w:lang w:val="en-US"/>
         </w:rPr>
-        <w:lastRenderedPageBreak/>
         <w:t>Build succeeded.</w:t>
       </w:r>
     </w:p>
@@ -3631,6 +3667,7 @@
         </w:rPr>
         <w:t xml:space="preserve">PM&gt; </w:t>
       </w:r>
+      <w:bookmarkStart w:id="6" w:name="_GoBack"/>
       <w:proofErr w:type="spellStart"/>
       <w:r>
         <w:rPr>
@@ -3649,7 +3686,17 @@
           <w:sz w:val="19"/>
           <w:szCs w:val="19"/>
         </w:rPr>
-        <w:t xml:space="preserve"> (</w:t>
+        <w:t xml:space="preserve"> </w:t>
+      </w:r>
+      <w:bookmarkEnd w:id="6"/>
+      <w:r>
+        <w:rPr>
+          <w:rFonts w:ascii="Consolas" w:hAnsi="Consolas" w:cs="Consolas"/>
+          <w:color w:val="000000"/>
+          <w:sz w:val="19"/>
+          <w:szCs w:val="19"/>
+        </w:rPr>
+        <w:t>(</w:t>
       </w:r>
       <w:proofErr w:type="spellStart"/>
       <w:r>
@@ -5343,16 +5390,7 @@
         <w:jc w:val="center"/>
       </w:pPr>
       <w:r>
-        <w:t>Fig.</w:t>
-      </w:r>
-      <w:r>
-        <w:t>3</w:t>
-      </w:r>
-      <w:r>
-        <w:t>. Administración Autores</w:t>
-      </w:r>
-      <w:r>
-        <w:t xml:space="preserve"> :: POST</w:t>
+        <w:t>Fig.3. Administración Autores :: POST</w:t>
       </w:r>
     </w:p>
     <w:p>
@@ -5405,16 +5443,7 @@
         <w:jc w:val="center"/>
       </w:pPr>
       <w:r>
-        <w:t>Fig.</w:t>
-      </w:r>
-      <w:r>
-        <w:t>4</w:t>
-      </w:r>
-      <w:r>
-        <w:t xml:space="preserve">. Administración Autores :: </w:t>
-      </w:r>
-      <w:r>
-        <w:t>PUT</w:t>
+        <w:t>Fig.4. Administración Autores :: PUT</w:t>
       </w:r>
     </w:p>
     <w:p>
@@ -5467,16 +5496,7 @@
         <w:jc w:val="center"/>
       </w:pPr>
       <w:r>
-        <w:t>Fig.</w:t>
-      </w:r>
-      <w:r>
-        <w:t>5</w:t>
-      </w:r>
-      <w:r>
-        <w:t xml:space="preserve">. Administración Autores :: </w:t>
-      </w:r>
-      <w:r>
-        <w:t>DELETE</w:t>
+        <w:t>Fig.5. Administración Autores :: DELETE</w:t>
       </w:r>
     </w:p>
     <w:p>
@@ -9729,6 +9749,7 @@
     <w:lsdException w:name="HTML Sample" w:semiHidden="1" w:unhideWhenUsed="1"/>
     <w:lsdException w:name="HTML Typewriter" w:semiHidden="1" w:unhideWhenUsed="1"/>
     <w:lsdException w:name="HTML Variable" w:semiHidden="1" w:unhideWhenUsed="1"/>
+    <w:lsdException w:name="Normal Table" w:semiHidden="1" w:unhideWhenUsed="1"/>
     <w:lsdException w:name="annotation subject" w:semiHidden="1" w:unhideWhenUsed="1"/>
     <w:lsdException w:name="No List" w:semiHidden="1" w:unhideWhenUsed="1"/>
     <w:lsdException w:name="Outline List 1" w:semiHidden="1" w:unhideWhenUsed="1"/>
@@ -9772,8 +9793,10 @@
     <w:lsdException w:name="Table Elegant" w:semiHidden="1" w:unhideWhenUsed="1"/>
     <w:lsdException w:name="Table Professional" w:semiHidden="1" w:unhideWhenUsed="1"/>
     <w:lsdException w:name="Table Subtle 1" w:semiHidden="1" w:unhideWhenUsed="1"/>
+    <w:lsdException w:name="Table Subtle 2" w:semiHidden="1" w:unhideWhenUsed="1"/>
     <w:lsdException w:name="Table Web 1" w:semiHidden="1" w:unhideWhenUsed="1"/>
     <w:lsdException w:name="Table Web 2" w:semiHidden="1" w:unhideWhenUsed="1"/>
+    <w:lsdException w:name="Table Web 3" w:semiHidden="1" w:unhideWhenUsed="1"/>
     <w:lsdException w:name="Balloon Text" w:semiHidden="1" w:unhideWhenUsed="1"/>
     <w:lsdException w:name="Table Grid" w:uiPriority="39"/>
     <w:lsdException w:name="Table Theme" w:semiHidden="1" w:unhideWhenUsed="1"/>
@@ -10794,6 +10817,7 @@
     <w:rsid w:val="004B2FE3"/>
     <w:rsid w:val="00605753"/>
     <w:rsid w:val="0066750E"/>
+    <w:rsid w:val="007063C8"/>
     <w:rsid w:val="00706DC9"/>
     <w:rsid w:val="0082578C"/>
     <w:rsid w:val="00826D3E"/>
@@ -10959,6 +10983,7 @@
     <w:lsdException w:name="HTML Sample" w:semiHidden="1" w:unhideWhenUsed="1"/>
     <w:lsdException w:name="HTML Typewriter" w:semiHidden="1" w:unhideWhenUsed="1"/>
     <w:lsdException w:name="HTML Variable" w:semiHidden="1" w:unhideWhenUsed="1"/>
+    <w:lsdException w:name="Normal Table" w:semiHidden="1" w:unhideWhenUsed="1"/>
     <w:lsdException w:name="annotation subject" w:semiHidden="1" w:unhideWhenUsed="1"/>
     <w:lsdException w:name="No List" w:semiHidden="1" w:unhideWhenUsed="1"/>
     <w:lsdException w:name="Outline List 1" w:semiHidden="1" w:unhideWhenUsed="1"/>
@@ -11002,8 +11027,10 @@
     <w:lsdException w:name="Table Elegant" w:semiHidden="1" w:unhideWhenUsed="1"/>
     <w:lsdException w:name="Table Professional" w:semiHidden="1" w:unhideWhenUsed="1"/>
     <w:lsdException w:name="Table Subtle 1" w:semiHidden="1" w:unhideWhenUsed="1"/>
+    <w:lsdException w:name="Table Subtle 2" w:semiHidden="1" w:unhideWhenUsed="1"/>
     <w:lsdException w:name="Table Web 1" w:semiHidden="1" w:unhideWhenUsed="1"/>
     <w:lsdException w:name="Table Web 2" w:semiHidden="1" w:unhideWhenUsed="1"/>
+    <w:lsdException w:name="Table Web 3" w:semiHidden="1" w:unhideWhenUsed="1"/>
     <w:lsdException w:name="Balloon Text" w:semiHidden="1" w:unhideWhenUsed="1"/>
     <w:lsdException w:name="Table Grid" w:uiPriority="39"/>
     <w:lsdException w:name="Table Theme" w:semiHidden="1" w:unhideWhenUsed="1"/>
@@ -11805,12 +11832,6 @@
 </file>
 
 <file path=customXml/item1.xml><?xml version="1.0" encoding="utf-8"?>
-<p:properties xmlns:p="http://schemas.microsoft.com/office/2006/metadata/properties" xmlns:xsi="http://www.w3.org/2001/XMLSchema-instance" xmlns:pc="http://schemas.microsoft.com/office/infopath/2007/PartnerControls">
-  <documentManagement/>
-</p:properties>
-</file>
-
-<file path=customXml/item2.xml><?xml version="1.0" encoding="utf-8"?>
 <ct:contentTypeSchema xmlns:ct="http://schemas.microsoft.com/office/2006/metadata/contentType" xmlns:ma="http://schemas.microsoft.com/office/2006/metadata/properties/metaAttributes" ct:_="" ma:_="" ma:contentTypeName="Documento" ma:contentTypeID="0x0101002A9A9A98B003294B8910B6EB7E8461BE" ma:contentTypeVersion="7" ma:contentTypeDescription="Crear nuevo documento." ma:contentTypeScope="" ma:versionID="9587d06186766cf8deb8d7f61a229c39">
   <xsd:schema xmlns:xsd="http://www.w3.org/2001/XMLSchema" xmlns:xs="http://www.w3.org/2001/XMLSchema" xmlns:p="http://schemas.microsoft.com/office/2006/metadata/properties" xmlns:ns2="3d99d517-fdd1-450e-ac89-13ff34ba77d8" targetNamespace="http://schemas.microsoft.com/office/2006/metadata/properties" ma:root="true" ma:fieldsID="e255e5884f2c35ae8bee4cacfc9cdbb2" ns2:_="">
     <xsd:import namespace="3d99d517-fdd1-450e-ac89-13ff34ba77d8"/>
@@ -11974,7 +11995,7 @@
 </ct:contentTypeSchema>
 </file>
 
-<file path=customXml/item3.xml><?xml version="1.0" encoding="utf-8"?>
+<file path=customXml/item2.xml><?xml version="1.0" encoding="utf-8"?>
 <?mso-contentType ?>
 <FormTemplates xmlns="http://schemas.microsoft.com/sharepoint/v3/contenttype/forms">
   <Display>DocumentLibraryForm</Display>
@@ -11983,20 +12004,17 @@
 </FormTemplates>
 </file>
 
+<file path=customXml/item3.xml><?xml version="1.0" encoding="utf-8"?>
+<p:properties xmlns:p="http://schemas.microsoft.com/office/2006/metadata/properties" xmlns:xsi="http://www.w3.org/2001/XMLSchema-instance" xmlns:pc="http://schemas.microsoft.com/office/infopath/2007/PartnerControls">
+  <documentManagement/>
+</p:properties>
+</file>
+
 <file path=customXml/item4.xml><?xml version="1.0" encoding="utf-8"?>
 <b:Sources xmlns:b="http://schemas.openxmlformats.org/officeDocument/2006/bibliography" xmlns="http://schemas.openxmlformats.org/officeDocument/2006/bibliography" SelectedStyle="\APASixthEditionOfficeOnline.xsl" StyleName="APA" Version="6"/>
 </file>
 
 <file path=customXml/itemProps1.xml><?xml version="1.0" encoding="utf-8"?>
-<ds:datastoreItem xmlns:ds="http://schemas.openxmlformats.org/officeDocument/2006/customXml" ds:itemID="{124C817E-A604-4787-8819-6A82A6BFB419}">
-  <ds:schemaRefs>
-    <ds:schemaRef ds:uri="http://schemas.microsoft.com/office/2006/metadata/properties"/>
-    <ds:schemaRef ds:uri="http://schemas.microsoft.com/office/infopath/2007/PartnerControls"/>
-  </ds:schemaRefs>
-</ds:datastoreItem>
-</file>
-
-<file path=customXml/itemProps2.xml><?xml version="1.0" encoding="utf-8"?>
 <ds:datastoreItem xmlns:ds="http://schemas.openxmlformats.org/officeDocument/2006/customXml" ds:itemID="{0F290F73-6798-472E-B483-10807180889B}">
   <ds:schemaRefs>
     <ds:schemaRef ds:uri="http://schemas.microsoft.com/office/2006/metadata/contentType"/>
@@ -12014,7 +12032,7 @@
 </ds:datastoreItem>
 </file>
 
-<file path=customXml/itemProps3.xml><?xml version="1.0" encoding="utf-8"?>
+<file path=customXml/itemProps2.xml><?xml version="1.0" encoding="utf-8"?>
 <ds:datastoreItem xmlns:ds="http://schemas.openxmlformats.org/officeDocument/2006/customXml" ds:itemID="{204F9912-92A9-4BD0-98CF-1CFA057A72E1}">
   <ds:schemaRefs>
     <ds:schemaRef ds:uri="http://schemas.microsoft.com/sharepoint/v3/contenttype/forms"/>
@@ -12022,8 +12040,17 @@
 </ds:datastoreItem>
 </file>
 
+<file path=customXml/itemProps3.xml><?xml version="1.0" encoding="utf-8"?>
+<ds:datastoreItem xmlns:ds="http://schemas.openxmlformats.org/officeDocument/2006/customXml" ds:itemID="{124C817E-A604-4787-8819-6A82A6BFB419}">
+  <ds:schemaRefs>
+    <ds:schemaRef ds:uri="http://schemas.microsoft.com/office/2006/metadata/properties"/>
+    <ds:schemaRef ds:uri="http://schemas.microsoft.com/office/infopath/2007/PartnerControls"/>
+  </ds:schemaRefs>
+</ds:datastoreItem>
+</file>
+
 <file path=customXml/itemProps4.xml><?xml version="1.0" encoding="utf-8"?>
-<ds:datastoreItem xmlns:ds="http://schemas.openxmlformats.org/officeDocument/2006/customXml" ds:itemID="{DB33ECD7-4C89-41FD-9FD6-210B19C72616}">
+<ds:datastoreItem xmlns:ds="http://schemas.openxmlformats.org/officeDocument/2006/customXml" ds:itemID="{8DEACBAC-7A34-412B-B184-430E21F34EF7}">
   <ds:schemaRefs>
     <ds:schemaRef ds:uri="http://schemas.openxmlformats.org/officeDocument/2006/bibliography"/>
   </ds:schemaRefs>

</xml_diff>

<commit_message>
se agrega imágenes mas tecnologías
</commit_message>
<xml_diff>
--- a/Documentos/Documento Tecnico portal.docx
+++ b/Documentos/Documento Tecnico portal.docx
@@ -107,15 +107,27 @@
         </w:rPr>
         <w:t xml:space="preserve">Portal Administrativo </w:t>
       </w:r>
-      <w:proofErr w:type="spellStart"/>
       <w:r>
         <w:rPr>
           <w:sz w:val="40"/>
           <w:szCs w:val="40"/>
         </w:rPr>
-        <w:t>Librery</w:t>
-      </w:r>
-      <w:proofErr w:type="spellEnd"/>
+        <w:t>Libr</w:t>
+      </w:r>
+      <w:r>
+        <w:rPr>
+          <w:sz w:val="40"/>
+          <w:szCs w:val="40"/>
+        </w:rPr>
+        <w:t>a</w:t>
+      </w:r>
+      <w:r>
+        <w:rPr>
+          <w:sz w:val="40"/>
+          <w:szCs w:val="40"/>
+        </w:rPr>
+        <w:t>ry</w:t>
+      </w:r>
       <w:r>
         <w:rPr>
           <w:sz w:val="40"/>
@@ -1326,7 +1338,13 @@
         <w:t xml:space="preserve">puesta a punto y/o funcionamiento del aplicativo </w:t>
       </w:r>
       <w:r>
-        <w:t>Librery</w:t>
+        <w:t>Libr</w:t>
+      </w:r>
+      <w:r>
+        <w:t>a</w:t>
+      </w:r>
+      <w:r>
+        <w:t>ry</w:t>
       </w:r>
       <w:r>
         <w:t xml:space="preserve"> </w:t>
@@ -1549,6 +1567,14 @@
               </w:rPr>
               <w:t xml:space="preserve"> Server </w:t>
             </w:r>
+            <w:r>
+              <w:rPr>
+                <w:rFonts w:eastAsia="Franklin Gothic Book" w:cs="Franklin Gothic Book"/>
+              </w:rPr>
+              <w:t>2008 R2</w:t>
+            </w:r>
+            <w:bookmarkStart w:id="4" w:name="_GoBack"/>
+            <w:bookmarkEnd w:id="4"/>
           </w:p>
         </w:tc>
         <w:tc>
@@ -1728,6 +1754,12 @@
               <w:lastRenderedPageBreak/>
               <w:t>Angular</w:t>
             </w:r>
+            <w:r>
+              <w:rPr>
+                <w:rFonts w:eastAsia="Franklin Gothic Book" w:cs="Franklin Gothic Book"/>
+              </w:rPr>
+              <w:t xml:space="preserve"> 7</w:t>
+            </w:r>
           </w:p>
         </w:tc>
         <w:tc>
@@ -1885,6 +1917,223 @@
           </w:p>
         </w:tc>
       </w:tr>
+      <w:tr>
+        <w:tc>
+          <w:tcPr>
+            <w:tcW w:w="4414" w:type="dxa"/>
+          </w:tcPr>
+          <w:p>
+            <w:pPr>
+              <w:rPr>
+                <w:rFonts w:eastAsia="Franklin Gothic Book" w:cs="Franklin Gothic Book"/>
+              </w:rPr>
+            </w:pPr>
+            <w:proofErr w:type="spellStart"/>
+            <w:r>
+              <w:rPr>
+                <w:rFonts w:eastAsia="Franklin Gothic Book" w:cs="Franklin Gothic Book"/>
+              </w:rPr>
+              <w:t>Node</w:t>
+            </w:r>
+            <w:proofErr w:type="spellEnd"/>
+            <w:r>
+              <w:rPr>
+                <w:rFonts w:eastAsia="Franklin Gothic Book" w:cs="Franklin Gothic Book"/>
+              </w:rPr>
+              <w:t xml:space="preserve"> </w:t>
+            </w:r>
+            <w:proofErr w:type="spellStart"/>
+            <w:r>
+              <w:rPr>
+                <w:rFonts w:eastAsia="Franklin Gothic Book" w:cs="Franklin Gothic Book"/>
+              </w:rPr>
+              <w:t>js</w:t>
+            </w:r>
+            <w:proofErr w:type="spellEnd"/>
+            <w:r>
+              <w:rPr>
+                <w:rFonts w:eastAsia="Franklin Gothic Book" w:cs="Franklin Gothic Book"/>
+              </w:rPr>
+              <w:t xml:space="preserve"> 14</w:t>
+            </w:r>
+          </w:p>
+        </w:tc>
+        <w:tc>
+          <w:tcPr>
+            <w:tcW w:w="4414" w:type="dxa"/>
+          </w:tcPr>
+          <w:p>
+            <w:pPr>
+              <w:rPr>
+                <w:rFonts w:eastAsia="Franklin Gothic Book" w:cs="Franklin Gothic Book"/>
+                <w:noProof/>
+              </w:rPr>
+            </w:pPr>
+            <w:r>
+              <w:rPr>
+                <w:rFonts w:eastAsia="Franklin Gothic Book" w:cs="Franklin Gothic Book"/>
+                <w:noProof/>
+              </w:rPr>
+              <w:drawing>
+                <wp:inline distT="0" distB="0" distL="0" distR="0" wp14:anchorId="1F418DF5" wp14:editId="17B6E6CA">
+                  <wp:extent cx="2381250" cy="1076553"/>
+                  <wp:effectExtent l="0" t="0" r="0" b="9525"/>
+                  <wp:docPr id="5" name="Imagen 5" descr="C:\Users\Administrador\AppData\Local\Microsoft\Windows\INetCache\Content.MSO\DA367A43.tmp"/>
+                  <wp:cNvGraphicFramePr>
+                    <a:graphicFrameLocks xmlns:a="http://schemas.openxmlformats.org/drawingml/2006/main" noChangeAspect="1"/>
+                  </wp:cNvGraphicFramePr>
+                  <a:graphic xmlns:a="http://schemas.openxmlformats.org/drawingml/2006/main">
+                    <a:graphicData uri="http://schemas.openxmlformats.org/drawingml/2006/picture">
+                      <pic:pic xmlns:pic="http://schemas.openxmlformats.org/drawingml/2006/picture">
+                        <pic:nvPicPr>
+                          <pic:cNvPr id="0" name="Picture 1" descr="C:\Users\Administrador\AppData\Local\Microsoft\Windows\INetCache\Content.MSO\DA367A43.tmp"/>
+                          <pic:cNvPicPr>
+                            <a:picLocks noChangeAspect="1" noChangeArrowheads="1"/>
+                          </pic:cNvPicPr>
+                        </pic:nvPicPr>
+                        <pic:blipFill>
+                          <a:blip r:embed="rId17">
+                            <a:extLst>
+                              <a:ext uri="{28A0092B-C50C-407E-A947-70E740481C1C}">
+                                <a14:useLocalDpi xmlns:a14="http://schemas.microsoft.com/office/drawing/2010/main" val="0"/>
+                              </a:ext>
+                            </a:extLst>
+                          </a:blip>
+                          <a:srcRect/>
+                          <a:stretch>
+                            <a:fillRect/>
+                          </a:stretch>
+                        </pic:blipFill>
+                        <pic:spPr bwMode="auto">
+                          <a:xfrm>
+                            <a:off x="0" y="0"/>
+                            <a:ext cx="2402093" cy="1085976"/>
+                          </a:xfrm>
+                          <a:prstGeom prst="rect">
+                            <a:avLst/>
+                          </a:prstGeom>
+                          <a:noFill/>
+                          <a:ln>
+                            <a:noFill/>
+                          </a:ln>
+                        </pic:spPr>
+                      </pic:pic>
+                    </a:graphicData>
+                  </a:graphic>
+                </wp:inline>
+              </w:drawing>
+            </w:r>
+          </w:p>
+        </w:tc>
+      </w:tr>
+      <w:tr>
+        <w:tc>
+          <w:tcPr>
+            <w:tcW w:w="4414" w:type="dxa"/>
+          </w:tcPr>
+          <w:p>
+            <w:pPr>
+              <w:rPr>
+                <w:rFonts w:eastAsia="Franklin Gothic Book" w:cs="Franklin Gothic Book"/>
+              </w:rPr>
+            </w:pPr>
+            <w:r>
+              <w:rPr>
+                <w:rFonts w:eastAsia="Franklin Gothic Book" w:cs="Franklin Gothic Book"/>
+              </w:rPr>
+              <w:t xml:space="preserve">Visual </w:t>
+            </w:r>
+            <w:proofErr w:type="spellStart"/>
+            <w:r>
+              <w:rPr>
+                <w:rFonts w:eastAsia="Franklin Gothic Book" w:cs="Franklin Gothic Book"/>
+              </w:rPr>
+              <w:t>studio</w:t>
+            </w:r>
+            <w:proofErr w:type="spellEnd"/>
+            <w:r>
+              <w:rPr>
+                <w:rFonts w:eastAsia="Franklin Gothic Book" w:cs="Franklin Gothic Book"/>
+              </w:rPr>
+              <w:t xml:space="preserve"> </w:t>
+            </w:r>
+            <w:proofErr w:type="spellStart"/>
+            <w:r>
+              <w:rPr>
+                <w:rFonts w:eastAsia="Franklin Gothic Book" w:cs="Franklin Gothic Book"/>
+              </w:rPr>
+              <w:t>Code</w:t>
+            </w:r>
+            <w:proofErr w:type="spellEnd"/>
+          </w:p>
+        </w:tc>
+        <w:tc>
+          <w:tcPr>
+            <w:tcW w:w="4414" w:type="dxa"/>
+          </w:tcPr>
+          <w:p>
+            <w:pPr>
+              <w:rPr>
+                <w:rFonts w:eastAsia="Franklin Gothic Book" w:cs="Franklin Gothic Book"/>
+                <w:noProof/>
+              </w:rPr>
+            </w:pPr>
+            <w:r>
+              <w:rPr>
+                <w:noProof/>
+              </w:rPr>
+              <w:drawing>
+                <wp:inline distT="0" distB="0" distL="0" distR="0" wp14:anchorId="0D17F7B1" wp14:editId="71BAC5F6">
+                  <wp:extent cx="2409825" cy="1303676"/>
+                  <wp:effectExtent l="0" t="0" r="0" b="0"/>
+                  <wp:docPr id="12" name="Imagen 12" descr="How to Set Up Visual Studio Code in 2022 (The Easy Way)"/>
+                  <wp:cNvGraphicFramePr>
+                    <a:graphicFrameLocks xmlns:a="http://schemas.openxmlformats.org/drawingml/2006/main" noChangeAspect="1"/>
+                  </wp:cNvGraphicFramePr>
+                  <a:graphic xmlns:a="http://schemas.openxmlformats.org/drawingml/2006/main">
+                    <a:graphicData uri="http://schemas.openxmlformats.org/drawingml/2006/picture">
+                      <pic:pic xmlns:pic="http://schemas.openxmlformats.org/drawingml/2006/picture">
+                        <pic:nvPicPr>
+                          <pic:cNvPr id="0" name="Picture 8" descr="How to Set Up Visual Studio Code in 2022 (The Easy Way)"/>
+                          <pic:cNvPicPr>
+                            <a:picLocks noChangeAspect="1" noChangeArrowheads="1"/>
+                          </pic:cNvPicPr>
+                        </pic:nvPicPr>
+                        <pic:blipFill>
+                          <a:blip r:embed="rId18">
+                            <a:extLst>
+                              <a:ext uri="{28A0092B-C50C-407E-A947-70E740481C1C}">
+                                <a14:useLocalDpi xmlns:a14="http://schemas.microsoft.com/office/drawing/2010/main" val="0"/>
+                              </a:ext>
+                            </a:extLst>
+                          </a:blip>
+                          <a:srcRect/>
+                          <a:stretch>
+                            <a:fillRect/>
+                          </a:stretch>
+                        </pic:blipFill>
+                        <pic:spPr bwMode="auto">
+                          <a:xfrm>
+                            <a:off x="0" y="0"/>
+                            <a:ext cx="2426369" cy="1312626"/>
+                          </a:xfrm>
+                          <a:prstGeom prst="rect">
+                            <a:avLst/>
+                          </a:prstGeom>
+                          <a:noFill/>
+                          <a:ln>
+                            <a:noFill/>
+                          </a:ln>
+                        </pic:spPr>
+                      </pic:pic>
+                    </a:graphicData>
+                  </a:graphic>
+                </wp:inline>
+              </w:drawing>
+            </w:r>
+          </w:p>
+        </w:tc>
+      </w:tr>
     </w:tbl>
     <w:p>
       <w:pPr>
@@ -1903,13 +2152,38 @@
     </w:p>
     <w:p>
       <w:pPr>
+        <w:pStyle w:val="Prrafodelista"/>
+        <w:rPr>
+          <w:rFonts w:eastAsia="Franklin Gothic Book" w:cs="Franklin Gothic Book"/>
+        </w:rPr>
+      </w:pPr>
+    </w:p>
+    <w:p>
+      <w:pPr>
+        <w:pStyle w:val="Prrafodelista"/>
+        <w:rPr>
+          <w:rFonts w:eastAsia="Franklin Gothic Book" w:cs="Franklin Gothic Book"/>
+        </w:rPr>
+      </w:pPr>
+    </w:p>
+    <w:p>
+      <w:pPr>
+        <w:pStyle w:val="Prrafodelista"/>
+        <w:rPr>
+          <w:rFonts w:eastAsia="Franklin Gothic Book" w:cs="Franklin Gothic Book"/>
+        </w:rPr>
+      </w:pPr>
+    </w:p>
+    <w:p>
+      <w:pPr>
         <w:pStyle w:val="Ttulo1"/>
       </w:pPr>
-      <w:bookmarkStart w:id="4" w:name="_Toc119429054"/>
-      <w:r>
+      <w:bookmarkStart w:id="5" w:name="_Toc119429054"/>
+      <w:r>
+        <w:lastRenderedPageBreak/>
         <w:t>Paquetes nuget</w:t>
       </w:r>
-      <w:bookmarkEnd w:id="4"/>
+      <w:bookmarkEnd w:id="5"/>
     </w:p>
     <w:p/>
     <w:p>
@@ -1984,7 +2258,6 @@
           <w:p>
             <w:proofErr w:type="spellStart"/>
             <w:r>
-              <w:lastRenderedPageBreak/>
               <w:t>LibraryTRAVELApi</w:t>
             </w:r>
             <w:proofErr w:type="spellEnd"/>
@@ -2007,130 +2280,6 @@
                   <wp:extent cx="2952750" cy="2371725"/>
                   <wp:effectExtent l="0" t="0" r="0" b="9525"/>
                   <wp:docPr id="36" name="Imagen 36"/>
-                  <wp:cNvGraphicFramePr>
-                    <a:graphicFrameLocks xmlns:a="http://schemas.openxmlformats.org/drawingml/2006/main" noChangeAspect="1"/>
-                  </wp:cNvGraphicFramePr>
-                  <a:graphic xmlns:a="http://schemas.openxmlformats.org/drawingml/2006/main">
-                    <a:graphicData uri="http://schemas.openxmlformats.org/drawingml/2006/picture">
-                      <pic:pic xmlns:pic="http://schemas.openxmlformats.org/drawingml/2006/picture">
-                        <pic:nvPicPr>
-                          <pic:cNvPr id="1" name=""/>
-                          <pic:cNvPicPr/>
-                        </pic:nvPicPr>
-                        <pic:blipFill>
-                          <a:blip r:embed="rId17"/>
-                          <a:stretch>
-                            <a:fillRect/>
-                          </a:stretch>
-                        </pic:blipFill>
-                        <pic:spPr>
-                          <a:xfrm>
-                            <a:off x="0" y="0"/>
-                            <a:ext cx="2952750" cy="2371725"/>
-                          </a:xfrm>
-                          <a:prstGeom prst="rect">
-                            <a:avLst/>
-                          </a:prstGeom>
-                        </pic:spPr>
-                      </pic:pic>
-                    </a:graphicData>
-                  </a:graphic>
-                </wp:inline>
-              </w:drawing>
-            </w:r>
-          </w:p>
-        </w:tc>
-      </w:tr>
-      <w:tr>
-        <w:tc>
-          <w:tcPr>
-            <w:tcW w:w="3731" w:type="dxa"/>
-          </w:tcPr>
-          <w:p>
-            <w:proofErr w:type="spellStart"/>
-            <w:r>
-              <w:t>Aplicacion.Test</w:t>
-            </w:r>
-            <w:proofErr w:type="spellEnd"/>
-          </w:p>
-        </w:tc>
-        <w:tc>
-          <w:tcPr>
-            <w:tcW w:w="5097" w:type="dxa"/>
-          </w:tcPr>
-          <w:p>
-            <w:r>
-              <w:rPr>
-                <w:noProof/>
-                <w:lang w:eastAsia="es-CO"/>
-              </w:rPr>
-              <w:drawing>
-                <wp:inline distT="0" distB="0" distL="0" distR="0" wp14:anchorId="3E2B8BD3" wp14:editId="58D361DA">
-                  <wp:extent cx="3066882" cy="2006600"/>
-                  <wp:effectExtent l="0" t="0" r="635" b="0"/>
-                  <wp:docPr id="15" name="Imagen 15"/>
-                  <wp:cNvGraphicFramePr>
-                    <a:graphicFrameLocks xmlns:a="http://schemas.openxmlformats.org/drawingml/2006/main" noChangeAspect="1"/>
-                  </wp:cNvGraphicFramePr>
-                  <a:graphic xmlns:a="http://schemas.openxmlformats.org/drawingml/2006/main">
-                    <a:graphicData uri="http://schemas.openxmlformats.org/drawingml/2006/picture">
-                      <pic:pic xmlns:pic="http://schemas.openxmlformats.org/drawingml/2006/picture">
-                        <pic:nvPicPr>
-                          <pic:cNvPr id="1" name=""/>
-                          <pic:cNvPicPr/>
-                        </pic:nvPicPr>
-                        <pic:blipFill>
-                          <a:blip r:embed="rId18"/>
-                          <a:stretch>
-                            <a:fillRect/>
-                          </a:stretch>
-                        </pic:blipFill>
-                        <pic:spPr>
-                          <a:xfrm>
-                            <a:off x="0" y="0"/>
-                            <a:ext cx="3077700" cy="2013678"/>
-                          </a:xfrm>
-                          <a:prstGeom prst="rect">
-                            <a:avLst/>
-                          </a:prstGeom>
-                        </pic:spPr>
-                      </pic:pic>
-                    </a:graphicData>
-                  </a:graphic>
-                </wp:inline>
-              </w:drawing>
-            </w:r>
-          </w:p>
-        </w:tc>
-      </w:tr>
-      <w:tr>
-        <w:tc>
-          <w:tcPr>
-            <w:tcW w:w="3731" w:type="dxa"/>
-          </w:tcPr>
-          <w:p>
-            <w:proofErr w:type="spellStart"/>
-            <w:r>
-              <w:t>Aplicacion.Contratos</w:t>
-            </w:r>
-            <w:proofErr w:type="spellEnd"/>
-          </w:p>
-        </w:tc>
-        <w:tc>
-          <w:tcPr>
-            <w:tcW w:w="5097" w:type="dxa"/>
-          </w:tcPr>
-          <w:p>
-            <w:r>
-              <w:rPr>
-                <w:noProof/>
-                <w:lang w:eastAsia="es-CO"/>
-              </w:rPr>
-              <w:drawing>
-                <wp:inline distT="0" distB="0" distL="0" distR="0" wp14:anchorId="5AA78A80" wp14:editId="40B8051D">
-                  <wp:extent cx="3155315" cy="781050"/>
-                  <wp:effectExtent l="0" t="0" r="6985" b="0"/>
-                  <wp:docPr id="17" name="Imagen 17"/>
                   <wp:cNvGraphicFramePr>
                     <a:graphicFrameLocks xmlns:a="http://schemas.openxmlformats.org/drawingml/2006/main" noChangeAspect="1"/>
                   </wp:cNvGraphicFramePr>
@@ -2150,7 +2299,7 @@
                         <pic:spPr>
                           <a:xfrm>
                             <a:off x="0" y="0"/>
-                            <a:ext cx="3159823" cy="782166"/>
+                            <a:ext cx="2952750" cy="2371725"/>
                           </a:xfrm>
                           <a:prstGeom prst="rect">
                             <a:avLst/>
@@ -2173,7 +2322,7 @@
           <w:p>
             <w:proofErr w:type="spellStart"/>
             <w:r>
-              <w:t>Aplicacion.Core</w:t>
+              <w:t>Aplicacion.Test</w:t>
             </w:r>
             <w:proofErr w:type="spellEnd"/>
           </w:p>
@@ -2189,10 +2338,10 @@
                 <w:lang w:eastAsia="es-CO"/>
               </w:rPr>
               <w:drawing>
-                <wp:inline distT="0" distB="0" distL="0" distR="0" wp14:anchorId="0A59C428" wp14:editId="1CB38EC7">
-                  <wp:extent cx="3130550" cy="1057275"/>
-                  <wp:effectExtent l="0" t="0" r="0" b="9525"/>
-                  <wp:docPr id="18" name="Imagen 18"/>
+                <wp:inline distT="0" distB="0" distL="0" distR="0" wp14:anchorId="3E2B8BD3" wp14:editId="58D361DA">
+                  <wp:extent cx="3066882" cy="2006600"/>
+                  <wp:effectExtent l="0" t="0" r="635" b="0"/>
+                  <wp:docPr id="15" name="Imagen 15"/>
                   <wp:cNvGraphicFramePr>
                     <a:graphicFrameLocks xmlns:a="http://schemas.openxmlformats.org/drawingml/2006/main" noChangeAspect="1"/>
                   </wp:cNvGraphicFramePr>
@@ -2212,7 +2361,7 @@
                         <pic:spPr>
                           <a:xfrm>
                             <a:off x="0" y="0"/>
-                            <a:ext cx="3134278" cy="1058534"/>
+                            <a:ext cx="3077700" cy="2013678"/>
                           </a:xfrm>
                           <a:prstGeom prst="rect">
                             <a:avLst/>
@@ -2235,8 +2384,7 @@
           <w:p>
             <w:proofErr w:type="spellStart"/>
             <w:r>
-              <w:lastRenderedPageBreak/>
-              <w:t>Aplicacion.Implementacion</w:t>
+              <w:t>Aplicacion.Contratos</w:t>
             </w:r>
             <w:proofErr w:type="spellEnd"/>
           </w:p>
@@ -2252,10 +2400,10 @@
                 <w:lang w:eastAsia="es-CO"/>
               </w:rPr>
               <w:drawing>
-                <wp:inline distT="0" distB="0" distL="0" distR="0" wp14:anchorId="0F02916C" wp14:editId="5101DAF0">
-                  <wp:extent cx="3091158" cy="1743016"/>
-                  <wp:effectExtent l="0" t="0" r="0" b="0"/>
-                  <wp:docPr id="19" name="Imagen 19"/>
+                <wp:inline distT="0" distB="0" distL="0" distR="0" wp14:anchorId="5AA78A80" wp14:editId="40B8051D">
+                  <wp:extent cx="3155315" cy="781050"/>
+                  <wp:effectExtent l="0" t="0" r="6985" b="0"/>
+                  <wp:docPr id="17" name="Imagen 17"/>
                   <wp:cNvGraphicFramePr>
                     <a:graphicFrameLocks xmlns:a="http://schemas.openxmlformats.org/drawingml/2006/main" noChangeAspect="1"/>
                   </wp:cNvGraphicFramePr>
@@ -2275,7 +2423,7 @@
                         <pic:spPr>
                           <a:xfrm>
                             <a:off x="0" y="0"/>
-                            <a:ext cx="3099539" cy="1747742"/>
+                            <a:ext cx="3159823" cy="782166"/>
                           </a:xfrm>
                           <a:prstGeom prst="rect">
                             <a:avLst/>
@@ -2298,7 +2446,8 @@
           <w:p>
             <w:proofErr w:type="spellStart"/>
             <w:r>
-              <w:t>Dominio.Contratos</w:t>
+              <w:lastRenderedPageBreak/>
+              <w:t>Aplicacion.Core</w:t>
             </w:r>
             <w:proofErr w:type="spellEnd"/>
           </w:p>
@@ -2314,10 +2463,10 @@
                 <w:lang w:eastAsia="es-CO"/>
               </w:rPr>
               <w:drawing>
-                <wp:inline distT="0" distB="0" distL="0" distR="0" wp14:anchorId="69E51365" wp14:editId="13A86078">
-                  <wp:extent cx="3131618" cy="723900"/>
-                  <wp:effectExtent l="0" t="0" r="0" b="0"/>
-                  <wp:docPr id="20" name="Imagen 20"/>
+                <wp:inline distT="0" distB="0" distL="0" distR="0" wp14:anchorId="0A59C428" wp14:editId="1CB38EC7">
+                  <wp:extent cx="3130550" cy="1057275"/>
+                  <wp:effectExtent l="0" t="0" r="0" b="9525"/>
+                  <wp:docPr id="18" name="Imagen 18"/>
                   <wp:cNvGraphicFramePr>
                     <a:graphicFrameLocks xmlns:a="http://schemas.openxmlformats.org/drawingml/2006/main" noChangeAspect="1"/>
                   </wp:cNvGraphicFramePr>
@@ -2337,7 +2486,7 @@
                         <pic:spPr>
                           <a:xfrm>
                             <a:off x="0" y="0"/>
-                            <a:ext cx="3136565" cy="725043"/>
+                            <a:ext cx="3134278" cy="1058534"/>
                           </a:xfrm>
                           <a:prstGeom prst="rect">
                             <a:avLst/>
@@ -2360,7 +2509,7 @@
           <w:p>
             <w:proofErr w:type="spellStart"/>
             <w:r>
-              <w:t>Dominio.Core</w:t>
+              <w:t>Aplicacion.Implementacion</w:t>
             </w:r>
             <w:proofErr w:type="spellEnd"/>
           </w:p>
@@ -2376,10 +2525,10 @@
                 <w:lang w:eastAsia="es-CO"/>
               </w:rPr>
               <w:drawing>
-                <wp:inline distT="0" distB="0" distL="0" distR="0" wp14:anchorId="24A3C397" wp14:editId="26DED2D9">
-                  <wp:extent cx="3123525" cy="742950"/>
-                  <wp:effectExtent l="0" t="0" r="1270" b="0"/>
-                  <wp:docPr id="21" name="Imagen 21"/>
+                <wp:inline distT="0" distB="0" distL="0" distR="0" wp14:anchorId="0F02916C" wp14:editId="5101DAF0">
+                  <wp:extent cx="3091158" cy="1743016"/>
+                  <wp:effectExtent l="0" t="0" r="0" b="0"/>
+                  <wp:docPr id="19" name="Imagen 19"/>
                   <wp:cNvGraphicFramePr>
                     <a:graphicFrameLocks xmlns:a="http://schemas.openxmlformats.org/drawingml/2006/main" noChangeAspect="1"/>
                   </wp:cNvGraphicFramePr>
@@ -2399,7 +2548,7 @@
                         <pic:spPr>
                           <a:xfrm>
                             <a:off x="0" y="0"/>
-                            <a:ext cx="3127667" cy="743935"/>
+                            <a:ext cx="3099539" cy="1747742"/>
                           </a:xfrm>
                           <a:prstGeom prst="rect">
                             <a:avLst/>
@@ -2421,12 +2570,10 @@
           </w:tcPr>
           <w:p>
             <w:proofErr w:type="spellStart"/>
-            <w:proofErr w:type="gramStart"/>
-            <w:r>
-              <w:t>Datos.Persistencia.Core</w:t>
+            <w:r>
+              <w:t>Dominio.Contratos</w:t>
             </w:r>
             <w:proofErr w:type="spellEnd"/>
-            <w:proofErr w:type="gramEnd"/>
           </w:p>
         </w:tc>
         <w:tc>
@@ -2440,10 +2587,10 @@
                 <w:lang w:eastAsia="es-CO"/>
               </w:rPr>
               <w:drawing>
-                <wp:inline distT="0" distB="0" distL="0" distR="0" wp14:anchorId="356537FE" wp14:editId="7F7E0520">
-                  <wp:extent cx="3066882" cy="1221740"/>
-                  <wp:effectExtent l="0" t="0" r="635" b="0"/>
-                  <wp:docPr id="22" name="Imagen 22"/>
+                <wp:inline distT="0" distB="0" distL="0" distR="0" wp14:anchorId="69E51365" wp14:editId="13A86078">
+                  <wp:extent cx="3131618" cy="723900"/>
+                  <wp:effectExtent l="0" t="0" r="0" b="0"/>
+                  <wp:docPr id="20" name="Imagen 20"/>
                   <wp:cNvGraphicFramePr>
                     <a:graphicFrameLocks xmlns:a="http://schemas.openxmlformats.org/drawingml/2006/main" noChangeAspect="1"/>
                   </wp:cNvGraphicFramePr>
@@ -2463,7 +2610,7 @@
                         <pic:spPr>
                           <a:xfrm>
                             <a:off x="0" y="0"/>
-                            <a:ext cx="3073891" cy="1224532"/>
+                            <a:ext cx="3136565" cy="725043"/>
                           </a:xfrm>
                           <a:prstGeom prst="rect">
                             <a:avLst/>
@@ -2485,12 +2632,10 @@
           </w:tcPr>
           <w:p>
             <w:proofErr w:type="spellStart"/>
-            <w:proofErr w:type="gramStart"/>
-            <w:r>
-              <w:t>Datos.Persistencia.Implementacion</w:t>
+            <w:r>
+              <w:t>Dominio.Core</w:t>
             </w:r>
             <w:proofErr w:type="spellEnd"/>
-            <w:proofErr w:type="gramEnd"/>
           </w:p>
         </w:tc>
         <w:tc>
@@ -2504,10 +2649,10 @@
                 <w:lang w:eastAsia="es-CO"/>
               </w:rPr>
               <w:drawing>
-                <wp:inline distT="0" distB="0" distL="0" distR="0" wp14:anchorId="09DEC589" wp14:editId="6954652D">
-                  <wp:extent cx="3066415" cy="1221897"/>
-                  <wp:effectExtent l="0" t="0" r="635" b="0"/>
-                  <wp:docPr id="23" name="Imagen 23"/>
+                <wp:inline distT="0" distB="0" distL="0" distR="0" wp14:anchorId="24A3C397" wp14:editId="26DED2D9">
+                  <wp:extent cx="3123525" cy="742950"/>
+                  <wp:effectExtent l="0" t="0" r="1270" b="0"/>
+                  <wp:docPr id="21" name="Imagen 21"/>
                   <wp:cNvGraphicFramePr>
                     <a:graphicFrameLocks xmlns:a="http://schemas.openxmlformats.org/drawingml/2006/main" noChangeAspect="1"/>
                   </wp:cNvGraphicFramePr>
@@ -2527,7 +2672,7 @@
                         <pic:spPr>
                           <a:xfrm>
                             <a:off x="0" y="0"/>
-                            <a:ext cx="3074068" cy="1224946"/>
+                            <a:ext cx="3127667" cy="743935"/>
                           </a:xfrm>
                           <a:prstGeom prst="rect">
                             <a:avLst/>
@@ -2551,8 +2696,7 @@
             <w:proofErr w:type="spellStart"/>
             <w:proofErr w:type="gramStart"/>
             <w:r>
-              <w:lastRenderedPageBreak/>
-              <w:t>Datos.Persistencia.Repositorio</w:t>
+              <w:t>Datos.Persistencia.Core</w:t>
             </w:r>
             <w:proofErr w:type="spellEnd"/>
             <w:proofErr w:type="gramEnd"/>
@@ -2569,10 +2713,10 @@
                 <w:lang w:eastAsia="es-CO"/>
               </w:rPr>
               <w:drawing>
-                <wp:inline distT="0" distB="0" distL="0" distR="0" wp14:anchorId="7443E849" wp14:editId="0920676F">
-                  <wp:extent cx="3090545" cy="1533525"/>
-                  <wp:effectExtent l="0" t="0" r="0" b="9525"/>
-                  <wp:docPr id="24" name="Imagen 24"/>
+                <wp:inline distT="0" distB="0" distL="0" distR="0" wp14:anchorId="356537FE" wp14:editId="7F7E0520">
+                  <wp:extent cx="3066882" cy="1221740"/>
+                  <wp:effectExtent l="0" t="0" r="635" b="0"/>
+                  <wp:docPr id="22" name="Imagen 22"/>
                   <wp:cNvGraphicFramePr>
                     <a:graphicFrameLocks xmlns:a="http://schemas.openxmlformats.org/drawingml/2006/main" noChangeAspect="1"/>
                   </wp:cNvGraphicFramePr>
@@ -2592,7 +2736,7 @@
                         <pic:spPr>
                           <a:xfrm>
                             <a:off x="0" y="0"/>
-                            <a:ext cx="3093268" cy="1534876"/>
+                            <a:ext cx="3073891" cy="1224532"/>
                           </a:xfrm>
                           <a:prstGeom prst="rect">
                             <a:avLst/>
@@ -2616,7 +2760,7 @@
             <w:proofErr w:type="spellStart"/>
             <w:proofErr w:type="gramStart"/>
             <w:r>
-              <w:t>Datos.Persistencia.Core</w:t>
+              <w:t>Datos.Persistencia.Implementacion</w:t>
             </w:r>
             <w:proofErr w:type="spellEnd"/>
             <w:proofErr w:type="gramEnd"/>
@@ -2633,10 +2777,10 @@
                 <w:lang w:eastAsia="es-CO"/>
               </w:rPr>
               <w:drawing>
-                <wp:inline distT="0" distB="0" distL="0" distR="0" wp14:anchorId="7091EC3A" wp14:editId="1D7B9640">
-                  <wp:extent cx="3147801" cy="1905000"/>
-                  <wp:effectExtent l="0" t="0" r="0" b="0"/>
-                  <wp:docPr id="25" name="Imagen 25"/>
+                <wp:inline distT="0" distB="0" distL="0" distR="0" wp14:anchorId="09DEC589" wp14:editId="6954652D">
+                  <wp:extent cx="3066415" cy="1221897"/>
+                  <wp:effectExtent l="0" t="0" r="635" b="0"/>
+                  <wp:docPr id="23" name="Imagen 23"/>
                   <wp:cNvGraphicFramePr>
                     <a:graphicFrameLocks xmlns:a="http://schemas.openxmlformats.org/drawingml/2006/main" noChangeAspect="1"/>
                   </wp:cNvGraphicFramePr>
@@ -2656,7 +2800,7 @@
                         <pic:spPr>
                           <a:xfrm>
                             <a:off x="0" y="0"/>
-                            <a:ext cx="3150704" cy="1906757"/>
+                            <a:ext cx="3074068" cy="1224946"/>
                           </a:xfrm>
                           <a:prstGeom prst="rect">
                             <a:avLst/>
@@ -2680,7 +2824,8 @@
             <w:proofErr w:type="spellStart"/>
             <w:proofErr w:type="gramStart"/>
             <w:r>
-              <w:t>Datos.Persistencia.Implementacion</w:t>
+              <w:lastRenderedPageBreak/>
+              <w:t>Datos.Persistencia.Repositorio</w:t>
             </w:r>
             <w:proofErr w:type="spellEnd"/>
             <w:proofErr w:type="gramEnd"/>
@@ -2697,10 +2842,10 @@
                 <w:lang w:eastAsia="es-CO"/>
               </w:rPr>
               <w:drawing>
-                <wp:inline distT="0" distB="0" distL="0" distR="0" wp14:anchorId="2110D4EB" wp14:editId="547971E5">
-                  <wp:extent cx="3115434" cy="1419004"/>
-                  <wp:effectExtent l="0" t="0" r="0" b="0"/>
-                  <wp:docPr id="26" name="Imagen 26"/>
+                <wp:inline distT="0" distB="0" distL="0" distR="0" wp14:anchorId="7443E849" wp14:editId="0920676F">
+                  <wp:extent cx="3090545" cy="1533525"/>
+                  <wp:effectExtent l="0" t="0" r="0" b="9525"/>
+                  <wp:docPr id="24" name="Imagen 24"/>
                   <wp:cNvGraphicFramePr>
                     <a:graphicFrameLocks xmlns:a="http://schemas.openxmlformats.org/drawingml/2006/main" noChangeAspect="1"/>
                   </wp:cNvGraphicFramePr>
@@ -2720,7 +2865,7 @@
                         <pic:spPr>
                           <a:xfrm>
                             <a:off x="0" y="0"/>
-                            <a:ext cx="3128877" cy="1425127"/>
+                            <a:ext cx="3093268" cy="1534876"/>
                           </a:xfrm>
                           <a:prstGeom prst="rect">
                             <a:avLst/>
@@ -2744,7 +2889,7 @@
             <w:proofErr w:type="spellStart"/>
             <w:proofErr w:type="gramStart"/>
             <w:r>
-              <w:t>Datos.Persistencia.Repositorio</w:t>
+              <w:t>Datos.Persistencia.Core</w:t>
             </w:r>
             <w:proofErr w:type="spellEnd"/>
             <w:proofErr w:type="gramEnd"/>
@@ -2761,10 +2906,10 @@
                 <w:lang w:eastAsia="es-CO"/>
               </w:rPr>
               <w:drawing>
-                <wp:inline distT="0" distB="0" distL="0" distR="0" wp14:anchorId="4F3A2308" wp14:editId="0253C115">
-                  <wp:extent cx="3074974" cy="1543023"/>
-                  <wp:effectExtent l="0" t="0" r="0" b="635"/>
-                  <wp:docPr id="27" name="Imagen 27"/>
+                <wp:inline distT="0" distB="0" distL="0" distR="0" wp14:anchorId="7091EC3A" wp14:editId="1D7B9640">
+                  <wp:extent cx="3147801" cy="1905000"/>
+                  <wp:effectExtent l="0" t="0" r="0" b="0"/>
+                  <wp:docPr id="25" name="Imagen 25"/>
                   <wp:cNvGraphicFramePr>
                     <a:graphicFrameLocks xmlns:a="http://schemas.openxmlformats.org/drawingml/2006/main" noChangeAspect="1"/>
                   </wp:cNvGraphicFramePr>
@@ -2784,7 +2929,7 @@
                         <pic:spPr>
                           <a:xfrm>
                             <a:off x="0" y="0"/>
-                            <a:ext cx="3081924" cy="1546510"/>
+                            <a:ext cx="3150704" cy="1906757"/>
                           </a:xfrm>
                           <a:prstGeom prst="rect">
                             <a:avLst/>
@@ -2806,11 +2951,12 @@
           </w:tcPr>
           <w:p>
             <w:proofErr w:type="spellStart"/>
-            <w:r>
-              <w:lastRenderedPageBreak/>
-              <w:t>Utilitarios.IoC</w:t>
+            <w:proofErr w:type="gramStart"/>
+            <w:r>
+              <w:t>Datos.Persistencia.Implementacion</w:t>
             </w:r>
             <w:proofErr w:type="spellEnd"/>
+            <w:proofErr w:type="gramEnd"/>
           </w:p>
         </w:tc>
         <w:tc>
@@ -2824,10 +2970,10 @@
                 <w:lang w:eastAsia="es-CO"/>
               </w:rPr>
               <w:drawing>
-                <wp:inline distT="0" distB="0" distL="0" distR="0" wp14:anchorId="51EE0D68" wp14:editId="5A881550">
-                  <wp:extent cx="3074670" cy="1438105"/>
+                <wp:inline distT="0" distB="0" distL="0" distR="0" wp14:anchorId="2110D4EB" wp14:editId="547971E5">
+                  <wp:extent cx="3115434" cy="1419004"/>
                   <wp:effectExtent l="0" t="0" r="0" b="0"/>
-                  <wp:docPr id="28" name="Imagen 28"/>
+                  <wp:docPr id="26" name="Imagen 26"/>
                   <wp:cNvGraphicFramePr>
                     <a:graphicFrameLocks xmlns:a="http://schemas.openxmlformats.org/drawingml/2006/main" noChangeAspect="1"/>
                   </wp:cNvGraphicFramePr>
@@ -2847,6 +2993,133 @@
                         <pic:spPr>
                           <a:xfrm>
                             <a:off x="0" y="0"/>
+                            <a:ext cx="3128877" cy="1425127"/>
+                          </a:xfrm>
+                          <a:prstGeom prst="rect">
+                            <a:avLst/>
+                          </a:prstGeom>
+                        </pic:spPr>
+                      </pic:pic>
+                    </a:graphicData>
+                  </a:graphic>
+                </wp:inline>
+              </w:drawing>
+            </w:r>
+          </w:p>
+        </w:tc>
+      </w:tr>
+      <w:tr>
+        <w:tc>
+          <w:tcPr>
+            <w:tcW w:w="3731" w:type="dxa"/>
+          </w:tcPr>
+          <w:p>
+            <w:proofErr w:type="spellStart"/>
+            <w:proofErr w:type="gramStart"/>
+            <w:r>
+              <w:t>Datos.Persistencia.Repositorio</w:t>
+            </w:r>
+            <w:proofErr w:type="spellEnd"/>
+            <w:proofErr w:type="gramEnd"/>
+          </w:p>
+        </w:tc>
+        <w:tc>
+          <w:tcPr>
+            <w:tcW w:w="5097" w:type="dxa"/>
+          </w:tcPr>
+          <w:p>
+            <w:r>
+              <w:rPr>
+                <w:noProof/>
+                <w:lang w:eastAsia="es-CO"/>
+              </w:rPr>
+              <w:drawing>
+                <wp:inline distT="0" distB="0" distL="0" distR="0" wp14:anchorId="4F3A2308" wp14:editId="0253C115">
+                  <wp:extent cx="3074974" cy="1543023"/>
+                  <wp:effectExtent l="0" t="0" r="0" b="635"/>
+                  <wp:docPr id="27" name="Imagen 27"/>
+                  <wp:cNvGraphicFramePr>
+                    <a:graphicFrameLocks xmlns:a="http://schemas.openxmlformats.org/drawingml/2006/main" noChangeAspect="1"/>
+                  </wp:cNvGraphicFramePr>
+                  <a:graphic xmlns:a="http://schemas.openxmlformats.org/drawingml/2006/main">
+                    <a:graphicData uri="http://schemas.openxmlformats.org/drawingml/2006/picture">
+                      <pic:pic xmlns:pic="http://schemas.openxmlformats.org/drawingml/2006/picture">
+                        <pic:nvPicPr>
+                          <pic:cNvPr id="1" name=""/>
+                          <pic:cNvPicPr/>
+                        </pic:nvPicPr>
+                        <pic:blipFill>
+                          <a:blip r:embed="rId31"/>
+                          <a:stretch>
+                            <a:fillRect/>
+                          </a:stretch>
+                        </pic:blipFill>
+                        <pic:spPr>
+                          <a:xfrm>
+                            <a:off x="0" y="0"/>
+                            <a:ext cx="3081924" cy="1546510"/>
+                          </a:xfrm>
+                          <a:prstGeom prst="rect">
+                            <a:avLst/>
+                          </a:prstGeom>
+                        </pic:spPr>
+                      </pic:pic>
+                    </a:graphicData>
+                  </a:graphic>
+                </wp:inline>
+              </w:drawing>
+            </w:r>
+          </w:p>
+        </w:tc>
+      </w:tr>
+      <w:tr>
+        <w:tc>
+          <w:tcPr>
+            <w:tcW w:w="3731" w:type="dxa"/>
+          </w:tcPr>
+          <w:p>
+            <w:proofErr w:type="spellStart"/>
+            <w:r>
+              <w:lastRenderedPageBreak/>
+              <w:t>Utilitarios.IoC</w:t>
+            </w:r>
+            <w:proofErr w:type="spellEnd"/>
+          </w:p>
+        </w:tc>
+        <w:tc>
+          <w:tcPr>
+            <w:tcW w:w="5097" w:type="dxa"/>
+          </w:tcPr>
+          <w:p>
+            <w:r>
+              <w:rPr>
+                <w:noProof/>
+                <w:lang w:eastAsia="es-CO"/>
+              </w:rPr>
+              <w:drawing>
+                <wp:inline distT="0" distB="0" distL="0" distR="0" wp14:anchorId="51EE0D68" wp14:editId="5A881550">
+                  <wp:extent cx="3074670" cy="1438105"/>
+                  <wp:effectExtent l="0" t="0" r="0" b="0"/>
+                  <wp:docPr id="28" name="Imagen 28"/>
+                  <wp:cNvGraphicFramePr>
+                    <a:graphicFrameLocks xmlns:a="http://schemas.openxmlformats.org/drawingml/2006/main" noChangeAspect="1"/>
+                  </wp:cNvGraphicFramePr>
+                  <a:graphic xmlns:a="http://schemas.openxmlformats.org/drawingml/2006/main">
+                    <a:graphicData uri="http://schemas.openxmlformats.org/drawingml/2006/picture">
+                      <pic:pic xmlns:pic="http://schemas.openxmlformats.org/drawingml/2006/picture">
+                        <pic:nvPicPr>
+                          <pic:cNvPr id="1" name=""/>
+                          <pic:cNvPicPr/>
+                        </pic:nvPicPr>
+                        <pic:blipFill>
+                          <a:blip r:embed="rId32"/>
+                          <a:stretch>
+                            <a:fillRect/>
+                          </a:stretch>
+                        </pic:blipFill>
+                        <pic:spPr>
+                          <a:xfrm>
+                            <a:off x="0" y="0"/>
                             <a:ext cx="3083064" cy="1442031"/>
                           </a:xfrm>
                           <a:prstGeom prst="rect">
@@ -2876,11 +3149,11 @@
       <w:pPr>
         <w:pStyle w:val="Ttulo1"/>
       </w:pPr>
-      <w:bookmarkStart w:id="5" w:name="_Toc119429055"/>
+      <w:bookmarkStart w:id="6" w:name="_Toc119429055"/>
       <w:r>
         <w:t>Creacion de la base de datos</w:t>
       </w:r>
-      <w:bookmarkEnd w:id="5"/>
+      <w:bookmarkEnd w:id="6"/>
     </w:p>
     <w:p/>
     <w:p>
@@ -2955,7 +3228,7 @@
                     <pic:cNvPicPr/>
                   </pic:nvPicPr>
                   <pic:blipFill>
-                    <a:blip r:embed="rId31"/>
+                    <a:blip r:embed="rId33"/>
                     <a:stretch>
                       <a:fillRect/>
                     </a:stretch>
@@ -3036,7 +3309,7 @@
                     <pic:cNvPicPr/>
                   </pic:nvPicPr>
                   <pic:blipFill>
-                    <a:blip r:embed="rId32"/>
+                    <a:blip r:embed="rId34"/>
                     <a:stretch>
                       <a:fillRect/>
                     </a:stretch>
@@ -3388,7 +3661,7 @@
                     <pic:cNvPicPr/>
                   </pic:nvPicPr>
                   <pic:blipFill rotWithShape="1">
-                    <a:blip r:embed="rId33"/>
+                    <a:blip r:embed="rId35"/>
                     <a:srcRect t="45649" b="10999"/>
                     <a:stretch/>
                   </pic:blipFill>
@@ -3821,7 +4094,7 @@
                     <pic:cNvPicPr/>
                   </pic:nvPicPr>
                   <pic:blipFill>
-                    <a:blip r:embed="rId34"/>
+                    <a:blip r:embed="rId36"/>
                     <a:stretch>
                       <a:fillRect/>
                     </a:stretch>
@@ -3878,263 +4151,6 @@
             <wp:extent cx="3743325" cy="1775637"/>
             <wp:effectExtent l="0" t="0" r="0" b="0"/>
             <wp:docPr id="1" name="Imagen 1"/>
-            <wp:cNvGraphicFramePr>
-              <a:graphicFrameLocks xmlns:a="http://schemas.openxmlformats.org/drawingml/2006/main" noChangeAspect="1"/>
-            </wp:cNvGraphicFramePr>
-            <a:graphic xmlns:a="http://schemas.openxmlformats.org/drawingml/2006/main">
-              <a:graphicData uri="http://schemas.openxmlformats.org/drawingml/2006/picture">
-                <pic:pic xmlns:pic="http://schemas.openxmlformats.org/drawingml/2006/picture">
-                  <pic:nvPicPr>
-                    <pic:cNvPr id="1" name=""/>
-                    <pic:cNvPicPr/>
-                  </pic:nvPicPr>
-                  <pic:blipFill>
-                    <a:blip r:embed="rId35"/>
-                    <a:stretch>
-                      <a:fillRect/>
-                    </a:stretch>
-                  </pic:blipFill>
-                  <pic:spPr>
-                    <a:xfrm>
-                      <a:off x="0" y="0"/>
-                      <a:ext cx="3746629" cy="1777204"/>
-                    </a:xfrm>
-                    <a:prstGeom prst="rect">
-                      <a:avLst/>
-                    </a:prstGeom>
-                  </pic:spPr>
-                </pic:pic>
-              </a:graphicData>
-            </a:graphic>
-          </wp:inline>
-        </w:drawing>
-      </w:r>
-    </w:p>
-    <w:p>
-      <w:pPr>
-        <w:jc w:val="center"/>
-      </w:pPr>
-      <w:r>
-        <w:t>Fig.</w:t>
-      </w:r>
-      <w:r>
-        <w:t>5</w:t>
-      </w:r>
-      <w:r>
-        <w:t xml:space="preserve">. </w:t>
-      </w:r>
-      <w:r>
-        <w:t>Carpeta de migración generada</w:t>
-      </w:r>
-    </w:p>
-    <w:p>
-      <w:pPr>
-        <w:jc w:val="center"/>
-      </w:pPr>
-    </w:p>
-    <w:p>
-      <w:r>
-        <w:t xml:space="preserve">Existe otra manera para crear la base de datos, ejecute el archivo denominando, </w:t>
-      </w:r>
-      <w:proofErr w:type="spellStart"/>
-      <w:r>
-        <w:t>SQL_Creacion_Base_Datos_Biblioteca</w:t>
-      </w:r>
-      <w:r>
-        <w:t>.sql</w:t>
-      </w:r>
-      <w:proofErr w:type="spellEnd"/>
-      <w:r>
-        <w:t xml:space="preserve"> que se encuentra en la carpeta Documentos en el proyecto </w:t>
-      </w:r>
-      <w:proofErr w:type="spellStart"/>
-      <w:r>
-        <w:t>BackEnd</w:t>
-      </w:r>
-      <w:proofErr w:type="spellEnd"/>
-      <w:r>
-        <w:t xml:space="preserve"> (</w:t>
-      </w:r>
-      <w:proofErr w:type="spellStart"/>
-      <w:r>
-        <w:t>LibraryTRAVELApi</w:t>
-      </w:r>
-      <w:proofErr w:type="spellEnd"/>
-      <w:r>
-        <w:t>)</w:t>
-      </w:r>
-      <w:r>
-        <w:t xml:space="preserve"> en el </w:t>
-      </w:r>
-      <w:r>
-        <w:t>Management Studio</w:t>
-      </w:r>
-      <w:r>
-        <w:t>.</w:t>
-      </w:r>
-    </w:p>
-    <w:p>
-      <w:r>
-        <w:lastRenderedPageBreak/>
-        <w:t>Abra el archivo y ejecútelo.</w:t>
-      </w:r>
-    </w:p>
-    <w:p>
-      <w:pPr>
-        <w:pStyle w:val="Ttulo1"/>
-      </w:pPr>
-      <w:bookmarkStart w:id="6" w:name="_Toc119429056"/>
-      <w:r>
-        <w:t>modelo de datos (ER)</w:t>
-      </w:r>
-      <w:bookmarkEnd w:id="6"/>
-    </w:p>
-    <w:p/>
-    <w:p>
-      <w:r>
-        <w:t xml:space="preserve">Se detalla la </w:t>
-      </w:r>
-      <w:r>
-        <w:t>base de datos con sus respectivas tablas, y la relación que en ella existe.</w:t>
-      </w:r>
-      <w:r>
-        <w:t xml:space="preserve"> </w:t>
-      </w:r>
-    </w:p>
-    <w:p>
-      <w:pPr>
-        <w:jc w:val="center"/>
-      </w:pPr>
-      <w:r>
-        <w:rPr>
-          <w:noProof/>
-        </w:rPr>
-        <w:drawing>
-          <wp:inline distT="0" distB="0" distL="0" distR="0" wp14:anchorId="7E5B2BE0" wp14:editId="3F4A31DA">
-            <wp:extent cx="5612130" cy="1445895"/>
-            <wp:effectExtent l="0" t="0" r="7620" b="1905"/>
-            <wp:docPr id="37" name="Imagen 37"/>
-            <wp:cNvGraphicFramePr>
-              <a:graphicFrameLocks xmlns:a="http://schemas.openxmlformats.org/drawingml/2006/main" noChangeAspect="1"/>
-            </wp:cNvGraphicFramePr>
-            <a:graphic xmlns:a="http://schemas.openxmlformats.org/drawingml/2006/main">
-              <a:graphicData uri="http://schemas.openxmlformats.org/drawingml/2006/picture">
-                <pic:pic xmlns:pic="http://schemas.openxmlformats.org/drawingml/2006/picture">
-                  <pic:nvPicPr>
-                    <pic:cNvPr id="1" name=""/>
-                    <pic:cNvPicPr/>
-                  </pic:nvPicPr>
-                  <pic:blipFill>
-                    <a:blip r:embed="rId36"/>
-                    <a:stretch>
-                      <a:fillRect/>
-                    </a:stretch>
-                  </pic:blipFill>
-                  <pic:spPr>
-                    <a:xfrm>
-                      <a:off x="0" y="0"/>
-                      <a:ext cx="5612130" cy="1445895"/>
-                    </a:xfrm>
-                    <a:prstGeom prst="rect">
-                      <a:avLst/>
-                    </a:prstGeom>
-                  </pic:spPr>
-                </pic:pic>
-              </a:graphicData>
-            </a:graphic>
-          </wp:inline>
-        </w:drawing>
-      </w:r>
-    </w:p>
-    <w:p>
-      <w:pPr>
-        <w:jc w:val="center"/>
-      </w:pPr>
-      <w:r>
-        <w:t>Fig.</w:t>
-      </w:r>
-      <w:r>
-        <w:t>6</w:t>
-      </w:r>
-      <w:r>
-        <w:t>.</w:t>
-      </w:r>
-      <w:r>
-        <w:t>Diagrama ER</w:t>
-      </w:r>
-    </w:p>
-    <w:p>
-      <w:pPr>
-        <w:pStyle w:val="Ttulo1"/>
-        <w:ind w:left="709" w:hanging="709"/>
-      </w:pPr>
-      <w:bookmarkStart w:id="7" w:name="_Toc119429057"/>
-      <w:r>
-        <w:t>componentes</w:t>
-      </w:r>
-      <w:bookmarkEnd w:id="7"/>
-    </w:p>
-    <w:p/>
-    <w:p>
-      <w:pPr>
-        <w:ind w:left="360"/>
-      </w:pPr>
-      <w:r>
-        <w:t xml:space="preserve">El software que utilizará </w:t>
-      </w:r>
-      <w:r>
-        <w:t xml:space="preserve">Biblioteca </w:t>
-      </w:r>
-      <w:r>
-        <w:t>TRAVEL</w:t>
-      </w:r>
-      <w:r>
-        <w:t>, está desarrollado sobre una Arquitectura orientada a dominio</w:t>
-      </w:r>
-      <w:r>
-        <w:t xml:space="preserve"> (DDD)</w:t>
-      </w:r>
-      <w:r>
-        <w:t>, utiliza inyección de dependencia, unidad de Trabajo y MVC como patrones de diseño</w:t>
-      </w:r>
-      <w:r>
-        <w:t>.</w:t>
-      </w:r>
-      <w:r>
-        <w:t xml:space="preserve"> El proyecto API</w:t>
-      </w:r>
-      <w:r>
-        <w:t xml:space="preserve"> y las librerías</w:t>
-      </w:r>
-      <w:r>
-        <w:t xml:space="preserve">, se denomina </w:t>
-      </w:r>
-      <w:proofErr w:type="spellStart"/>
-      <w:r>
-        <w:t>LibraryTRAVEL</w:t>
-      </w:r>
-      <w:r>
-        <w:t>Api</w:t>
-      </w:r>
-      <w:proofErr w:type="spellEnd"/>
-      <w:r>
-        <w:t>.</w:t>
-      </w:r>
-    </w:p>
-    <w:p>
-      <w:pPr>
-        <w:ind w:left="360"/>
-        <w:jc w:val="center"/>
-      </w:pPr>
-      <w:r>
-        <w:rPr>
-          <w:noProof/>
-        </w:rPr>
-        <w:drawing>
-          <wp:inline distT="0" distB="0" distL="0" distR="0" wp14:anchorId="33B0DEEB" wp14:editId="191FF525">
-            <wp:extent cx="2041451" cy="2308501"/>
-            <wp:effectExtent l="0" t="0" r="0" b="0"/>
-            <wp:docPr id="39" name="Imagen 39"/>
             <wp:cNvGraphicFramePr>
               <a:graphicFrameLocks xmlns:a="http://schemas.openxmlformats.org/drawingml/2006/main" noChangeAspect="1"/>
             </wp:cNvGraphicFramePr>
@@ -4154,7 +4170,7 @@
                   <pic:spPr>
                     <a:xfrm>
                       <a:off x="0" y="0"/>
-                      <a:ext cx="2046223" cy="2313898"/>
+                      <a:ext cx="3746629" cy="1777204"/>
                     </a:xfrm>
                     <a:prstGeom prst="rect">
                       <a:avLst/>
@@ -4172,82 +4188,91 @@
         <w:jc w:val="center"/>
       </w:pPr>
       <w:r>
+        <w:t>Fig.</w:t>
+      </w:r>
+      <w:r>
+        <w:t>5</w:t>
+      </w:r>
+      <w:r>
+        <w:t xml:space="preserve">. </w:t>
+      </w:r>
+      <w:r>
+        <w:t>Carpeta de migración generada</w:t>
+      </w:r>
+    </w:p>
+    <w:p>
+      <w:pPr>
+        <w:jc w:val="center"/>
+      </w:pPr>
+    </w:p>
+    <w:p>
+      <w:r>
+        <w:t xml:space="preserve">Existe otra manera para crear la base de datos, ejecute el archivo denominando, </w:t>
+      </w:r>
+      <w:proofErr w:type="spellStart"/>
+      <w:r>
+        <w:t>SQL_Creacion_Base_Datos_Biblioteca</w:t>
+      </w:r>
+      <w:r>
+        <w:t>.sql</w:t>
+      </w:r>
+      <w:proofErr w:type="spellEnd"/>
+      <w:r>
+        <w:t xml:space="preserve"> que se encuentra en la carpeta Documentos en el proyecto </w:t>
+      </w:r>
+      <w:proofErr w:type="spellStart"/>
+      <w:r>
+        <w:t>BackEnd</w:t>
+      </w:r>
+      <w:proofErr w:type="spellEnd"/>
+      <w:r>
+        <w:t xml:space="preserve"> (</w:t>
+      </w:r>
+      <w:proofErr w:type="spellStart"/>
+      <w:r>
+        <w:t>LibraryTRAVELApi</w:t>
+      </w:r>
+      <w:proofErr w:type="spellEnd"/>
+      <w:r>
+        <w:t>)</w:t>
+      </w:r>
+      <w:r>
+        <w:t xml:space="preserve"> en el </w:t>
+      </w:r>
+      <w:r>
+        <w:t>Management Studio</w:t>
+      </w:r>
+      <w:r>
+        <w:t>.</w:t>
+      </w:r>
+    </w:p>
+    <w:p>
+      <w:r>
         <w:lastRenderedPageBreak/>
-        <w:t>Fig.</w:t>
-      </w:r>
-      <w:r>
-        <w:t>7</w:t>
-      </w:r>
-      <w:r>
-        <w:t xml:space="preserve">. </w:t>
-      </w:r>
-      <w:r>
-        <w:t>Arquitectura de la aplicación</w:t>
-      </w:r>
-    </w:p>
-    <w:p>
-      <w:pPr>
-        <w:ind w:left="360"/>
-      </w:pPr>
-      <w:r>
-        <w:t>Para este documento el autor no detallara cada una de las capas.</w:t>
-      </w:r>
-    </w:p>
-    <w:p>
-      <w:pPr>
-        <w:ind w:left="360"/>
-      </w:pPr>
+        <w:t>Abra el archivo y ejecútelo.</w:t>
+      </w:r>
     </w:p>
     <w:p>
       <w:pPr>
         <w:pStyle w:val="Ttulo1"/>
       </w:pPr>
-      <w:bookmarkStart w:id="8" w:name="_Toc119429058"/>
-      <w:r>
-        <w:t>capa de presentacion - FRONTEND</w:t>
-      </w:r>
-      <w:bookmarkEnd w:id="8"/>
+      <w:bookmarkStart w:id="7" w:name="_Toc119429056"/>
+      <w:r>
+        <w:t>modelo de datos (ER)</w:t>
+      </w:r>
+      <w:bookmarkEnd w:id="7"/>
     </w:p>
     <w:p/>
     <w:p>
       <w:r>
-        <w:t xml:space="preserve">A continuación, se mostrarán las pantallas </w:t>
-      </w:r>
-      <w:r>
-        <w:t>de la apliacion librería</w:t>
+        <w:t xml:space="preserve">Se detalla la </w:t>
+      </w:r>
+      <w:r>
+        <w:t>base de datos con sus respectivas tablas, y la relación que en ella existe.</w:t>
       </w:r>
       <w:r>
         <w:t xml:space="preserve"> </w:t>
       </w:r>
-      <w:r>
-        <w:t xml:space="preserve">TRAVE el </w:t>
-      </w:r>
-      <w:r>
-        <w:t>FRONT</w:t>
-      </w:r>
-      <w:r>
-        <w:t xml:space="preserve"> </w:t>
-      </w:r>
-      <w:r>
-        <w:t>está</w:t>
-      </w:r>
-      <w:r>
-        <w:t xml:space="preserve"> diseñado con </w:t>
-      </w:r>
-      <w:r>
-        <w:t>Material Design, sobre Angular.</w:t>
-      </w:r>
-      <w:r>
-        <w:t xml:space="preserve"> La solución es denominada </w:t>
-      </w:r>
-      <w:proofErr w:type="spellStart"/>
-      <w:r>
-        <w:t>LibraryTRAVELWeb</w:t>
-      </w:r>
-      <w:proofErr w:type="spellEnd"/>
-      <w:r>
-        <w:t>.</w:t>
-      </w:r>
     </w:p>
     <w:p>
       <w:pPr>
@@ -4258,10 +4283,10 @@
           <w:noProof/>
         </w:rPr>
         <w:drawing>
-          <wp:inline distT="0" distB="0" distL="0" distR="0" wp14:anchorId="64665E78" wp14:editId="324DF78E">
-            <wp:extent cx="5612130" cy="1392555"/>
-            <wp:effectExtent l="0" t="0" r="7620" b="0"/>
-            <wp:docPr id="42" name="Imagen 42"/>
+          <wp:inline distT="0" distB="0" distL="0" distR="0" wp14:anchorId="7E5B2BE0" wp14:editId="3F4A31DA">
+            <wp:extent cx="5612130" cy="1445895"/>
+            <wp:effectExtent l="0" t="0" r="7620" b="1905"/>
+            <wp:docPr id="37" name="Imagen 37"/>
             <wp:cNvGraphicFramePr>
               <a:graphicFrameLocks xmlns:a="http://schemas.openxmlformats.org/drawingml/2006/main" noChangeAspect="1"/>
             </wp:cNvGraphicFramePr>
@@ -4281,7 +4306,7 @@
                   <pic:spPr>
                     <a:xfrm>
                       <a:off x="0" y="0"/>
-                      <a:ext cx="5612130" cy="1392555"/>
+                      <a:ext cx="5612130" cy="1445895"/>
                     </a:xfrm>
                     <a:prstGeom prst="rect">
                       <a:avLst/>
@@ -4302,39 +4327,87 @@
         <w:t>Fig.</w:t>
       </w:r>
       <w:r>
-        <w:t>8</w:t>
-      </w:r>
-      <w:r>
-        <w:t xml:space="preserve">. </w:t>
-      </w:r>
-      <w:r>
-        <w:t>Pantalla inicio</w:t>
-      </w:r>
-    </w:p>
-    <w:p>
-      <w:r>
-        <w:t>Despliega la información de los libros almacenados en la librería.</w:t>
-      </w:r>
-    </w:p>
-    <w:p>
-      <w:r>
-        <w:t xml:space="preserve">Para adicionar un libro, haga </w:t>
-      </w:r>
-      <w:r>
-        <w:t>clic</w:t>
-      </w:r>
-      <w:r>
-        <w:t xml:space="preserve"> sobre el icono </w:t>
-      </w:r>
+        <w:t>6</w:t>
+      </w:r>
+      <w:r>
+        <w:t>.</w:t>
+      </w:r>
+      <w:r>
+        <w:t>Diagrama ER</w:t>
+      </w:r>
+    </w:p>
+    <w:p>
+      <w:pPr>
+        <w:pStyle w:val="Ttulo1"/>
+        <w:ind w:left="709" w:hanging="709"/>
+      </w:pPr>
+      <w:bookmarkStart w:id="8" w:name="_Toc119429057"/>
+      <w:r>
+        <w:t>componentes</w:t>
+      </w:r>
+      <w:bookmarkEnd w:id="8"/>
+    </w:p>
+    <w:p/>
+    <w:p>
+      <w:pPr>
+        <w:ind w:left="360"/>
+      </w:pPr>
+      <w:r>
+        <w:t xml:space="preserve">El software que utilizará </w:t>
+      </w:r>
+      <w:r>
+        <w:t xml:space="preserve">Biblioteca </w:t>
+      </w:r>
+      <w:r>
+        <w:t>TRAVEL</w:t>
+      </w:r>
+      <w:r>
+        <w:t>, está desarrollado sobre una Arquitectura orientada a dominio</w:t>
+      </w:r>
+      <w:r>
+        <w:t xml:space="preserve"> (DDD)</w:t>
+      </w:r>
+      <w:r>
+        <w:t>, utiliza inyección de dependencia, unidad de Trabajo y MVC como patrones de diseño</w:t>
+      </w:r>
+      <w:r>
+        <w:t>.</w:t>
+      </w:r>
+      <w:r>
+        <w:t xml:space="preserve"> El proyecto API</w:t>
+      </w:r>
+      <w:r>
+        <w:t xml:space="preserve"> y las librerías</w:t>
+      </w:r>
+      <w:r>
+        <w:t xml:space="preserve">, se denomina </w:t>
+      </w:r>
+      <w:proofErr w:type="spellStart"/>
+      <w:r>
+        <w:t>LibraryTRAVEL</w:t>
+      </w:r>
+      <w:r>
+        <w:t>Api</w:t>
+      </w:r>
+      <w:proofErr w:type="spellEnd"/>
+      <w:r>
+        <w:t>.</w:t>
+      </w:r>
+    </w:p>
+    <w:p>
+      <w:pPr>
+        <w:ind w:left="360"/>
+        <w:jc w:val="center"/>
+      </w:pPr>
       <w:r>
         <w:rPr>
           <w:noProof/>
         </w:rPr>
         <w:drawing>
-          <wp:inline distT="0" distB="0" distL="0" distR="0" wp14:anchorId="32515F22" wp14:editId="396750F0">
-            <wp:extent cx="531628" cy="318977"/>
-            <wp:effectExtent l="0" t="0" r="1905" b="5080"/>
-            <wp:docPr id="43" name="Imagen 43"/>
+          <wp:inline distT="0" distB="0" distL="0" distR="0" wp14:anchorId="33B0DEEB" wp14:editId="191FF525">
+            <wp:extent cx="2041451" cy="2308501"/>
+            <wp:effectExtent l="0" t="0" r="0" b="0"/>
+            <wp:docPr id="39" name="Imagen 39"/>
             <wp:cNvGraphicFramePr>
               <a:graphicFrameLocks xmlns:a="http://schemas.openxmlformats.org/drawingml/2006/main" noChangeAspect="1"/>
             </wp:cNvGraphicFramePr>
@@ -4354,7 +4427,7 @@
                   <pic:spPr>
                     <a:xfrm>
                       <a:off x="0" y="0"/>
-                      <a:ext cx="542503" cy="325502"/>
+                      <a:ext cx="2046223" cy="2313898"/>
                     </a:xfrm>
                     <a:prstGeom prst="rect">
                       <a:avLst/>
@@ -4366,33 +4439,87 @@
           </wp:inline>
         </w:drawing>
       </w:r>
-      <w:r>
-        <w:t xml:space="preserve">, la aplicación lo enrutará a una pantalla que permitirá adicionar un Libro. </w:t>
-      </w:r>
-    </w:p>
-    <w:p>
-      <w:r>
-        <w:rPr>
-          <w:b/>
-        </w:rPr>
-        <w:t>Nota</w:t>
-      </w:r>
-      <w:r>
-        <w:t xml:space="preserve">: para crear un libro debe existir datos en las tablas de Autores y </w:t>
-      </w:r>
-      <w:r>
-        <w:t>Editoriales (</w:t>
-      </w:r>
-      <w:r>
-        <w:t xml:space="preserve">para tema de la prueba no se crearon los formularios para llenar las tablas, dicho proceso se puede hacer por </w:t>
+    </w:p>
+    <w:p>
+      <w:pPr>
+        <w:jc w:val="center"/>
+      </w:pPr>
+      <w:r>
+        <w:lastRenderedPageBreak/>
+        <w:t>Fig.</w:t>
+      </w:r>
+      <w:r>
+        <w:t>7</w:t>
+      </w:r>
+      <w:r>
+        <w:t xml:space="preserve">. </w:t>
+      </w:r>
+      <w:r>
+        <w:t>Arquitectura de la aplicación</w:t>
+      </w:r>
+    </w:p>
+    <w:p>
+      <w:pPr>
+        <w:ind w:left="360"/>
+      </w:pPr>
+      <w:r>
+        <w:t>Para este documento el autor no detallara cada una de las capas.</w:t>
+      </w:r>
+    </w:p>
+    <w:p>
+      <w:pPr>
+        <w:ind w:left="360"/>
+      </w:pPr>
+    </w:p>
+    <w:p>
+      <w:pPr>
+        <w:pStyle w:val="Ttulo1"/>
+      </w:pPr>
+      <w:bookmarkStart w:id="9" w:name="_Toc119429058"/>
+      <w:r>
+        <w:t>capa de presentacion - FRONTEND</w:t>
+      </w:r>
+      <w:bookmarkEnd w:id="9"/>
+    </w:p>
+    <w:p/>
+    <w:p>
+      <w:r>
+        <w:t xml:space="preserve">A continuación, se mostrarán las pantallas </w:t>
+      </w:r>
+      <w:r>
+        <w:t>de la apliacion librería</w:t>
+      </w:r>
+      <w:r>
+        <w:t xml:space="preserve"> </w:t>
+      </w:r>
+      <w:r>
+        <w:t xml:space="preserve">TRAVE el </w:t>
+      </w:r>
+      <w:r>
+        <w:t>FRONT</w:t>
+      </w:r>
+      <w:r>
+        <w:t xml:space="preserve"> </w:t>
+      </w:r>
+      <w:r>
+        <w:t>está</w:t>
+      </w:r>
+      <w:r>
+        <w:t xml:space="preserve"> diseñado con </w:t>
+      </w:r>
+      <w:r>
+        <w:t>Material Design, sobre Angular.</w:t>
+      </w:r>
+      <w:r>
+        <w:t xml:space="preserve"> La solución es denominada </w:t>
       </w:r>
       <w:proofErr w:type="spellStart"/>
       <w:r>
-        <w:t>Swagger</w:t>
+        <w:t>LibraryTRAVELWeb</w:t>
       </w:r>
       <w:proofErr w:type="spellEnd"/>
       <w:r>
-        <w:t>).</w:t>
+        <w:t>.</w:t>
       </w:r>
     </w:p>
     <w:p>
@@ -4403,12 +4530,11 @@
         <w:rPr>
           <w:noProof/>
         </w:rPr>
-        <w:lastRenderedPageBreak/>
         <w:drawing>
-          <wp:inline distT="0" distB="0" distL="0" distR="0" wp14:anchorId="18E70F8E" wp14:editId="4F52971F">
-            <wp:extent cx="4752753" cy="2413482"/>
-            <wp:effectExtent l="0" t="0" r="0" b="6350"/>
-            <wp:docPr id="44" name="Imagen 44"/>
+          <wp:inline distT="0" distB="0" distL="0" distR="0" wp14:anchorId="64665E78" wp14:editId="324DF78E">
+            <wp:extent cx="5612130" cy="1392555"/>
+            <wp:effectExtent l="0" t="0" r="7620" b="0"/>
+            <wp:docPr id="42" name="Imagen 42"/>
             <wp:cNvGraphicFramePr>
               <a:graphicFrameLocks xmlns:a="http://schemas.openxmlformats.org/drawingml/2006/main" noChangeAspect="1"/>
             </wp:cNvGraphicFramePr>
@@ -4428,7 +4554,7 @@
                   <pic:spPr>
                     <a:xfrm>
                       <a:off x="0" y="0"/>
-                      <a:ext cx="4942032" cy="2509599"/>
+                      <a:ext cx="5612130" cy="1392555"/>
                     </a:xfrm>
                     <a:prstGeom prst="rect">
                       <a:avLst/>
@@ -4449,28 +4575,39 @@
         <w:t>Fig.</w:t>
       </w:r>
       <w:r>
-        <w:t>9</w:t>
+        <w:t>8</w:t>
       </w:r>
       <w:r>
         <w:t xml:space="preserve">. </w:t>
       </w:r>
       <w:r>
-        <w:t>Pantalla para crear un libro</w:t>
-      </w:r>
-    </w:p>
-    <w:p>
-      <w:pPr>
-        <w:jc w:val="center"/>
-      </w:pPr>
+        <w:t>Pantalla inicio</w:t>
+      </w:r>
+    </w:p>
+    <w:p>
+      <w:r>
+        <w:t>Despliega la información de los libros almacenados en la librería.</w:t>
+      </w:r>
+    </w:p>
+    <w:p>
+      <w:r>
+        <w:t xml:space="preserve">Para adicionar un libro, haga </w:t>
+      </w:r>
+      <w:r>
+        <w:t>clic</w:t>
+      </w:r>
+      <w:r>
+        <w:t xml:space="preserve"> sobre el icono </w:t>
+      </w:r>
       <w:r>
         <w:rPr>
           <w:noProof/>
         </w:rPr>
         <w:drawing>
-          <wp:inline distT="0" distB="0" distL="0" distR="0" wp14:anchorId="1726E2EF" wp14:editId="7F4DB7D6">
-            <wp:extent cx="5612130" cy="2746375"/>
-            <wp:effectExtent l="0" t="0" r="7620" b="0"/>
-            <wp:docPr id="45" name="Imagen 45"/>
+          <wp:inline distT="0" distB="0" distL="0" distR="0" wp14:anchorId="32515F22" wp14:editId="396750F0">
+            <wp:extent cx="531628" cy="318977"/>
+            <wp:effectExtent l="0" t="0" r="1905" b="5080"/>
+            <wp:docPr id="43" name="Imagen 43"/>
             <wp:cNvGraphicFramePr>
               <a:graphicFrameLocks xmlns:a="http://schemas.openxmlformats.org/drawingml/2006/main" noChangeAspect="1"/>
             </wp:cNvGraphicFramePr>
@@ -4490,7 +4627,7 @@
                   <pic:spPr>
                     <a:xfrm>
                       <a:off x="0" y="0"/>
-                      <a:ext cx="5612130" cy="2746375"/>
+                      <a:ext cx="542503" cy="325502"/>
                     </a:xfrm>
                     <a:prstGeom prst="rect">
                       <a:avLst/>
@@ -4502,37 +4639,49 @@
           </wp:inline>
         </w:drawing>
       </w:r>
+      <w:r>
+        <w:t xml:space="preserve">, la aplicación lo enrutará a una pantalla que permitirá adicionar un Libro. </w:t>
+      </w:r>
+    </w:p>
+    <w:p>
+      <w:r>
+        <w:rPr>
+          <w:b/>
+        </w:rPr>
+        <w:t>Nota</w:t>
+      </w:r>
+      <w:r>
+        <w:t xml:space="preserve">: para crear un libro debe existir datos en las tablas de Autores y </w:t>
+      </w:r>
+      <w:r>
+        <w:t>Editoriales (</w:t>
+      </w:r>
+      <w:r>
+        <w:t xml:space="preserve">para tema de la prueba no se crearon los formularios para llenar las tablas, dicho proceso se puede hacer por </w:t>
+      </w:r>
+      <w:proofErr w:type="spellStart"/>
+      <w:r>
+        <w:t>Swagger</w:t>
+      </w:r>
+      <w:proofErr w:type="spellEnd"/>
+      <w:r>
+        <w:t>).</w:t>
+      </w:r>
     </w:p>
     <w:p>
       <w:pPr>
         <w:jc w:val="center"/>
       </w:pPr>
       <w:r>
-        <w:t>Fig.</w:t>
-      </w:r>
-      <w:r>
-        <w:t>10</w:t>
-      </w:r>
-      <w:r>
-        <w:t xml:space="preserve">. </w:t>
-      </w:r>
-      <w:r>
-        <w:t>Listando la información para almacenar</w:t>
-      </w:r>
-    </w:p>
-    <w:p>
-      <w:r>
-        <w:t xml:space="preserve">Para adicionar o editar un libro haga clic sobre el icono </w:t>
-      </w:r>
-      <w:r>
         <w:rPr>
           <w:noProof/>
         </w:rPr>
+        <w:lastRenderedPageBreak/>
         <w:drawing>
-          <wp:inline distT="0" distB="0" distL="0" distR="0" wp14:anchorId="676E3DE6" wp14:editId="651A5A3E">
-            <wp:extent cx="553798" cy="361507"/>
-            <wp:effectExtent l="0" t="0" r="0" b="635"/>
-            <wp:docPr id="52" name="Imagen 52"/>
+          <wp:inline distT="0" distB="0" distL="0" distR="0" wp14:anchorId="18E70F8E" wp14:editId="4F52971F">
+            <wp:extent cx="4752753" cy="2413482"/>
+            <wp:effectExtent l="0" t="0" r="0" b="6350"/>
+            <wp:docPr id="44" name="Imagen 44"/>
             <wp:cNvGraphicFramePr>
               <a:graphicFrameLocks xmlns:a="http://schemas.openxmlformats.org/drawingml/2006/main" noChangeAspect="1"/>
             </wp:cNvGraphicFramePr>
@@ -4552,7 +4701,7 @@
                   <pic:spPr>
                     <a:xfrm>
                       <a:off x="0" y="0"/>
-                      <a:ext cx="558919" cy="364850"/>
+                      <a:ext cx="4942032" cy="2509599"/>
                     </a:xfrm>
                     <a:prstGeom prst="rect">
                       <a:avLst/>
@@ -4565,21 +4714,36 @@
         </w:drawing>
       </w:r>
     </w:p>
-    <w:p/>
     <w:p>
       <w:pPr>
         <w:jc w:val="center"/>
       </w:pPr>
       <w:r>
+        <w:t>Fig.</w:t>
+      </w:r>
+      <w:r>
+        <w:t>9</w:t>
+      </w:r>
+      <w:r>
+        <w:t xml:space="preserve">. </w:t>
+      </w:r>
+      <w:r>
+        <w:t>Pantalla para crear un libro</w:t>
+      </w:r>
+    </w:p>
+    <w:p>
+      <w:pPr>
+        <w:jc w:val="center"/>
+      </w:pPr>
+      <w:r>
         <w:rPr>
           <w:noProof/>
         </w:rPr>
-        <w:lastRenderedPageBreak/>
         <w:drawing>
-          <wp:inline distT="0" distB="0" distL="0" distR="0" wp14:anchorId="200FDD17" wp14:editId="62200DD0">
-            <wp:extent cx="5612130" cy="2050415"/>
-            <wp:effectExtent l="0" t="0" r="7620" b="6985"/>
-            <wp:docPr id="46" name="Imagen 46"/>
+          <wp:inline distT="0" distB="0" distL="0" distR="0" wp14:anchorId="1726E2EF" wp14:editId="7F4DB7D6">
+            <wp:extent cx="5612130" cy="2746375"/>
+            <wp:effectExtent l="0" t="0" r="7620" b="0"/>
+            <wp:docPr id="45" name="Imagen 45"/>
             <wp:cNvGraphicFramePr>
               <a:graphicFrameLocks xmlns:a="http://schemas.openxmlformats.org/drawingml/2006/main" noChangeAspect="1"/>
             </wp:cNvGraphicFramePr>
@@ -4599,7 +4763,7 @@
                   <pic:spPr>
                     <a:xfrm>
                       <a:off x="0" y="0"/>
-                      <a:ext cx="5612130" cy="2050415"/>
+                      <a:ext cx="5612130" cy="2746375"/>
                     </a:xfrm>
                     <a:prstGeom prst="rect">
                       <a:avLst/>
@@ -4620,31 +4784,28 @@
         <w:t>Fig.</w:t>
       </w:r>
       <w:r>
-        <w:t>1</w:t>
-      </w:r>
-      <w:r>
-        <w:t>1</w:t>
+        <w:t>10</w:t>
       </w:r>
       <w:r>
         <w:t xml:space="preserve">. </w:t>
       </w:r>
       <w:r>
-        <w:t>indica que el registro fue almacenado</w:t>
-      </w:r>
-    </w:p>
-    <w:p>
-      <w:r>
-        <w:t xml:space="preserve">Para editar el registro se puede de dos maneras, la primera es haciendo clic en el icono </w:t>
+        <w:t>Listando la información para almacenar</w:t>
+      </w:r>
+    </w:p>
+    <w:p>
+      <w:r>
+        <w:t xml:space="preserve">Para adicionar o editar un libro haga clic sobre el icono </w:t>
       </w:r>
       <w:r>
         <w:rPr>
           <w:noProof/>
         </w:rPr>
         <w:drawing>
-          <wp:inline distT="0" distB="0" distL="0" distR="0" wp14:anchorId="3499AEA4" wp14:editId="1B9AB09A">
-            <wp:extent cx="574901" cy="329610"/>
-            <wp:effectExtent l="0" t="0" r="0" b="0"/>
-            <wp:docPr id="47" name="Imagen 47"/>
+          <wp:inline distT="0" distB="0" distL="0" distR="0" wp14:anchorId="676E3DE6" wp14:editId="651A5A3E">
+            <wp:extent cx="553798" cy="361507"/>
+            <wp:effectExtent l="0" t="0" r="0" b="635"/>
+            <wp:docPr id="52" name="Imagen 52"/>
             <wp:cNvGraphicFramePr>
               <a:graphicFrameLocks xmlns:a="http://schemas.openxmlformats.org/drawingml/2006/main" noChangeAspect="1"/>
             </wp:cNvGraphicFramePr>
@@ -4664,7 +4825,7 @@
                   <pic:spPr>
                     <a:xfrm>
                       <a:off x="0" y="0"/>
-                      <a:ext cx="579092" cy="332013"/>
+                      <a:ext cx="558919" cy="364850"/>
                     </a:xfrm>
                     <a:prstGeom prst="rect">
                       <a:avLst/>
@@ -4676,21 +4837,22 @@
           </wp:inline>
         </w:drawing>
       </w:r>
-      <w:r>
-        <w:t xml:space="preserve"> o haciendo </w:t>
-      </w:r>
-      <w:r>
-        <w:t xml:space="preserve">clic sobre el registro en la tabla de consulta </w:t>
-      </w:r>
+    </w:p>
+    <w:p/>
+    <w:p>
+      <w:pPr>
+        <w:jc w:val="center"/>
+      </w:pPr>
       <w:r>
         <w:rPr>
           <w:noProof/>
         </w:rPr>
+        <w:lastRenderedPageBreak/>
         <w:drawing>
-          <wp:inline distT="0" distB="0" distL="0" distR="0" wp14:anchorId="302654E6" wp14:editId="15A0065E">
-            <wp:extent cx="5050465" cy="641737"/>
-            <wp:effectExtent l="0" t="0" r="0" b="6350"/>
-            <wp:docPr id="48" name="Imagen 48"/>
+          <wp:inline distT="0" distB="0" distL="0" distR="0" wp14:anchorId="200FDD17" wp14:editId="62200DD0">
+            <wp:extent cx="5612130" cy="2050415"/>
+            <wp:effectExtent l="0" t="0" r="7620" b="6985"/>
+            <wp:docPr id="46" name="Imagen 46"/>
             <wp:cNvGraphicFramePr>
               <a:graphicFrameLocks xmlns:a="http://schemas.openxmlformats.org/drawingml/2006/main" noChangeAspect="1"/>
             </wp:cNvGraphicFramePr>
@@ -4710,7 +4872,7 @@
                   <pic:spPr>
                     <a:xfrm>
                       <a:off x="0" y="0"/>
-                      <a:ext cx="5062883" cy="643315"/>
+                      <a:ext cx="5612130" cy="2050415"/>
                     </a:xfrm>
                     <a:prstGeom prst="rect">
                       <a:avLst/>
@@ -4728,22 +4890,34 @@
         <w:jc w:val="center"/>
       </w:pPr>
       <w:r>
-        <w:t>Fig. 12. Haz clic en un registro</w:t>
-      </w:r>
-    </w:p>
-    <w:p>
-      <w:r>
-        <w:t xml:space="preserve">Para regresar a la pantalla inicial haga clic sobre el icono </w:t>
+        <w:t>Fig.</w:t>
+      </w:r>
+      <w:r>
+        <w:t>1</w:t>
+      </w:r>
+      <w:r>
+        <w:t>1</w:t>
+      </w:r>
+      <w:r>
+        <w:t xml:space="preserve">. </w:t>
+      </w:r>
+      <w:r>
+        <w:t>indica que el registro fue almacenado</w:t>
+      </w:r>
+    </w:p>
+    <w:p>
+      <w:r>
+        <w:t xml:space="preserve">Para editar el registro se puede de dos maneras, la primera es haciendo clic en el icono </w:t>
       </w:r>
       <w:r>
         <w:rPr>
           <w:noProof/>
         </w:rPr>
         <w:drawing>
-          <wp:inline distT="0" distB="0" distL="0" distR="0" wp14:anchorId="363D5549" wp14:editId="4BAE7BF1">
-            <wp:extent cx="582134" cy="350875"/>
-            <wp:effectExtent l="0" t="0" r="8890" b="0"/>
-            <wp:docPr id="49" name="Imagen 49"/>
+          <wp:inline distT="0" distB="0" distL="0" distR="0" wp14:anchorId="3499AEA4" wp14:editId="1B9AB09A">
+            <wp:extent cx="574901" cy="329610"/>
+            <wp:effectExtent l="0" t="0" r="0" b="0"/>
+            <wp:docPr id="47" name="Imagen 47"/>
             <wp:cNvGraphicFramePr>
               <a:graphicFrameLocks xmlns:a="http://schemas.openxmlformats.org/drawingml/2006/main" noChangeAspect="1"/>
             </wp:cNvGraphicFramePr>
@@ -4763,7 +4937,7 @@
                   <pic:spPr>
                     <a:xfrm>
                       <a:off x="0" y="0"/>
-                      <a:ext cx="586175" cy="353310"/>
+                      <a:ext cx="579092" cy="332013"/>
                     </a:xfrm>
                     <a:prstGeom prst="rect">
                       <a:avLst/>
@@ -4776,17 +4950,20 @@
         </w:drawing>
       </w:r>
       <w:r>
-        <w:t xml:space="preserve"> y para eliminar el registro haga clic sobre el icono </w:t>
+        <w:t xml:space="preserve"> o haciendo </w:t>
+      </w:r>
+      <w:r>
+        <w:t xml:space="preserve">clic sobre el registro en la tabla de consulta </w:t>
       </w:r>
       <w:r>
         <w:rPr>
           <w:noProof/>
         </w:rPr>
         <w:drawing>
-          <wp:inline distT="0" distB="0" distL="0" distR="0" wp14:anchorId="5E14C4F0" wp14:editId="7B0B96B9">
-            <wp:extent cx="541294" cy="340242"/>
-            <wp:effectExtent l="0" t="0" r="0" b="3175"/>
-            <wp:docPr id="50" name="Imagen 50"/>
+          <wp:inline distT="0" distB="0" distL="0" distR="0" wp14:anchorId="302654E6" wp14:editId="15A0065E">
+            <wp:extent cx="5050465" cy="641737"/>
+            <wp:effectExtent l="0" t="0" r="0" b="6350"/>
+            <wp:docPr id="48" name="Imagen 48"/>
             <wp:cNvGraphicFramePr>
               <a:graphicFrameLocks xmlns:a="http://schemas.openxmlformats.org/drawingml/2006/main" noChangeAspect="1"/>
             </wp:cNvGraphicFramePr>
@@ -4806,7 +4983,7 @@
                   <pic:spPr>
                     <a:xfrm>
                       <a:off x="0" y="0"/>
-                      <a:ext cx="546092" cy="343258"/>
+                      <a:ext cx="5062883" cy="643315"/>
                     </a:xfrm>
                     <a:prstGeom prst="rect">
                       <a:avLst/>
@@ -4818,24 +4995,28 @@
           </wp:inline>
         </w:drawing>
       </w:r>
-      <w:r>
-        <w:t xml:space="preserve"> .</w:t>
-      </w:r>
-    </w:p>
-    <w:p>
-      <w:pPr>
-        <w:jc w:val="right"/>
-      </w:pPr>
+    </w:p>
+    <w:p>
+      <w:pPr>
+        <w:jc w:val="center"/>
+      </w:pPr>
+      <w:r>
+        <w:t>Fig. 12. Haz clic en un registro</w:t>
+      </w:r>
+    </w:p>
+    <w:p>
+      <w:r>
+        <w:t xml:space="preserve">Para regresar a la pantalla inicial haga clic sobre el icono </w:t>
+      </w:r>
       <w:r>
         <w:rPr>
           <w:noProof/>
         </w:rPr>
-        <w:lastRenderedPageBreak/>
         <w:drawing>
-          <wp:inline distT="0" distB="0" distL="0" distR="0" wp14:anchorId="021572F6" wp14:editId="02302AB3">
-            <wp:extent cx="5612130" cy="2711450"/>
-            <wp:effectExtent l="0" t="0" r="7620" b="0"/>
-            <wp:docPr id="51" name="Imagen 51"/>
+          <wp:inline distT="0" distB="0" distL="0" distR="0" wp14:anchorId="363D5549" wp14:editId="4BAE7BF1">
+            <wp:extent cx="582134" cy="350875"/>
+            <wp:effectExtent l="0" t="0" r="8890" b="0"/>
+            <wp:docPr id="49" name="Imagen 49"/>
             <wp:cNvGraphicFramePr>
               <a:graphicFrameLocks xmlns:a="http://schemas.openxmlformats.org/drawingml/2006/main" noChangeAspect="1"/>
             </wp:cNvGraphicFramePr>
@@ -4855,7 +5036,7 @@
                   <pic:spPr>
                     <a:xfrm>
                       <a:off x="0" y="0"/>
-                      <a:ext cx="5612130" cy="2711450"/>
+                      <a:ext cx="586175" cy="353310"/>
                     </a:xfrm>
                     <a:prstGeom prst="rect">
                       <a:avLst/>
@@ -4867,170 +5048,18 @@
           </wp:inline>
         </w:drawing>
       </w:r>
-    </w:p>
-    <w:p>
-      <w:pPr>
-        <w:jc w:val="center"/>
-      </w:pPr>
-      <w:r>
-        <w:t>Fig.</w:t>
-      </w:r>
-      <w:r>
-        <w:t>1</w:t>
-      </w:r>
-      <w:r>
-        <w:t>3</w:t>
-      </w:r>
-      <w:r>
-        <w:t xml:space="preserve">. </w:t>
-      </w:r>
-      <w:r>
-        <w:t xml:space="preserve">Pantalla </w:t>
-      </w:r>
-      <w:r>
-        <w:t>edición de libro</w:t>
-      </w:r>
-    </w:p>
-    <w:p>
-      <w:pPr>
-        <w:jc w:val="center"/>
-      </w:pPr>
-    </w:p>
-    <w:p>
-      <w:pPr>
-        <w:jc w:val="center"/>
-      </w:pPr>
-    </w:p>
-    <w:p>
-      <w:pPr>
-        <w:jc w:val="center"/>
-      </w:pPr>
-    </w:p>
-    <w:p>
-      <w:pPr>
-        <w:jc w:val="center"/>
-      </w:pPr>
-    </w:p>
-    <w:p>
-      <w:pPr>
-        <w:jc w:val="center"/>
-      </w:pPr>
-    </w:p>
-    <w:p>
-      <w:pPr>
-        <w:pStyle w:val="Ttulo1"/>
-      </w:pPr>
-      <w:bookmarkStart w:id="9" w:name="_Toc119429059"/>
-      <w:r>
-        <w:t>utilizacion swagger</w:t>
-      </w:r>
-      <w:r>
-        <w:t xml:space="preserve"> - backend</w:t>
-      </w:r>
-      <w:bookmarkEnd w:id="9"/>
-    </w:p>
-    <w:p/>
-    <w:p>
-      <w:r>
-        <w:t xml:space="preserve">Para realizar la administración de cada una </w:t>
-      </w:r>
-      <w:r>
-        <w:t xml:space="preserve">de las </w:t>
-      </w:r>
-      <w:r>
-        <w:t>tabla</w:t>
-      </w:r>
-      <w:r>
-        <w:t>s</w:t>
-      </w:r>
-      <w:r>
-        <w:t xml:space="preserve"> que constituye la aplicación de la librería TRAVEL. Se ha creado una API, </w:t>
-      </w:r>
-      <w:r>
-        <w:t>que</w:t>
-      </w:r>
-      <w:r>
-        <w:t xml:space="preserve"> es la encargada de </w:t>
-      </w:r>
-      <w:r>
-        <w:t>comunicarse</w:t>
-      </w:r>
-      <w:r>
-        <w:t xml:space="preserve"> entre la </w:t>
-      </w:r>
-      <w:r>
-        <w:t xml:space="preserve">Capa de presentación y la base de datos. </w:t>
-      </w:r>
-    </w:p>
-    <w:p>
-      <w:r>
-        <w:t xml:space="preserve">Por medio de unos métodos </w:t>
-      </w:r>
-      <w:proofErr w:type="spellStart"/>
-      <w:r>
-        <w:t>Swagger</w:t>
-      </w:r>
-      <w:proofErr w:type="spellEnd"/>
-      <w:r>
-        <w:t xml:space="preserve"> puede comunicarse con el Back, este </w:t>
-      </w:r>
-      <w:proofErr w:type="spellStart"/>
-      <w:r>
-        <w:t>asu</w:t>
-      </w:r>
-      <w:proofErr w:type="spellEnd"/>
-      <w:r>
-        <w:t xml:space="preserve"> vez se comunica con el </w:t>
-      </w:r>
-      <w:proofErr w:type="spellStart"/>
-      <w:r>
-        <w:t>core</w:t>
-      </w:r>
-      <w:proofErr w:type="spellEnd"/>
-      <w:r>
-        <w:t xml:space="preserve"> en una arquitectura DDD.</w:t>
-      </w:r>
-    </w:p>
-    <w:p/>
-    <w:p/>
-    <w:p/>
-    <w:p/>
-    <w:p>
-      <w:r>
-        <w:t xml:space="preserve">Para iniciar ejecute la aplicación </w:t>
-      </w:r>
-      <w:proofErr w:type="spellStart"/>
-      <w:r>
-        <w:t>LibraryTRAVELApi</w:t>
-      </w:r>
-      <w:proofErr w:type="spellEnd"/>
-      <w:r>
-        <w:t xml:space="preserve">, una vez </w:t>
-      </w:r>
-      <w:proofErr w:type="spellStart"/>
-      <w:r>
-        <w:t>ejcutada</w:t>
-      </w:r>
-      <w:proofErr w:type="spellEnd"/>
-      <w:r>
-        <w:t xml:space="preserve"> cargar </w:t>
-      </w:r>
-      <w:proofErr w:type="spellStart"/>
-      <w:r>
-        <w:t>Swagger</w:t>
-      </w:r>
-      <w:proofErr w:type="spellEnd"/>
-    </w:p>
-    <w:p>
+      <w:r>
+        <w:t xml:space="preserve"> y para eliminar el registro haga clic sobre el icono </w:t>
+      </w:r>
       <w:r>
         <w:rPr>
           <w:noProof/>
         </w:rPr>
         <w:drawing>
-          <wp:inline distT="0" distB="0" distL="0" distR="0" wp14:anchorId="3B19BBF3" wp14:editId="2F258916">
-            <wp:extent cx="5612130" cy="972820"/>
-            <wp:effectExtent l="0" t="0" r="7620" b="0"/>
-            <wp:docPr id="54" name="Imagen 54"/>
+          <wp:inline distT="0" distB="0" distL="0" distR="0" wp14:anchorId="5E14C4F0" wp14:editId="7B0B96B9">
+            <wp:extent cx="541294" cy="340242"/>
+            <wp:effectExtent l="0" t="0" r="0" b="3175"/>
+            <wp:docPr id="50" name="Imagen 50"/>
             <wp:cNvGraphicFramePr>
               <a:graphicFrameLocks xmlns:a="http://schemas.openxmlformats.org/drawingml/2006/main" noChangeAspect="1"/>
             </wp:cNvGraphicFramePr>
@@ -5050,7 +5079,7 @@
                   <pic:spPr>
                     <a:xfrm>
                       <a:off x="0" y="0"/>
-                      <a:ext cx="5612130" cy="972820"/>
+                      <a:ext cx="546092" cy="343258"/>
                     </a:xfrm>
                     <a:prstGeom prst="rect">
                       <a:avLst/>
@@ -5062,51 +5091,24 @@
           </wp:inline>
         </w:drawing>
       </w:r>
-    </w:p>
-    <w:p>
-      <w:pPr>
-        <w:jc w:val="center"/>
-      </w:pPr>
-      <w:r>
-        <w:t xml:space="preserve">Fig.1. </w:t>
-      </w:r>
-      <w:proofErr w:type="spellStart"/>
-      <w:proofErr w:type="gramStart"/>
-      <w:r>
-        <w:t>Swagger</w:t>
-      </w:r>
-      <w:proofErr w:type="spellEnd"/>
-      <w:r>
-        <w:t xml:space="preserve"> :</w:t>
-      </w:r>
-      <w:proofErr w:type="gramEnd"/>
-      <w:r>
-        <w:t xml:space="preserve">: </w:t>
-      </w:r>
-      <w:proofErr w:type="spellStart"/>
-      <w:r>
-        <w:t>LibraryTRAVELApi</w:t>
-      </w:r>
-      <w:proofErr w:type="spellEnd"/>
-      <w:r>
-        <w:t xml:space="preserve"> v1</w:t>
-      </w:r>
-    </w:p>
-    <w:p>
-      <w:r>
-        <w:t>Esta herramienta posee 4 métodos para la administración</w:t>
-      </w:r>
-    </w:p>
-    <w:p>
+      <w:r>
+        <w:t xml:space="preserve"> .</w:t>
+      </w:r>
+    </w:p>
+    <w:p>
+      <w:pPr>
+        <w:jc w:val="right"/>
+      </w:pPr>
       <w:r>
         <w:rPr>
           <w:noProof/>
         </w:rPr>
+        <w:lastRenderedPageBreak/>
         <w:drawing>
-          <wp:inline distT="0" distB="0" distL="0" distR="0" wp14:anchorId="0B8C1449" wp14:editId="17F2DF4E">
-            <wp:extent cx="990600" cy="438150"/>
-            <wp:effectExtent l="0" t="0" r="0" b="0"/>
-            <wp:docPr id="56" name="Imagen 56"/>
+          <wp:inline distT="0" distB="0" distL="0" distR="0" wp14:anchorId="021572F6" wp14:editId="02302AB3">
+            <wp:extent cx="5612130" cy="2711450"/>
+            <wp:effectExtent l="0" t="0" r="7620" b="0"/>
+            <wp:docPr id="51" name="Imagen 51"/>
             <wp:cNvGraphicFramePr>
               <a:graphicFrameLocks xmlns:a="http://schemas.openxmlformats.org/drawingml/2006/main" noChangeAspect="1"/>
             </wp:cNvGraphicFramePr>
@@ -5126,7 +5128,7 @@
                   <pic:spPr>
                     <a:xfrm>
                       <a:off x="0" y="0"/>
-                      <a:ext cx="990600" cy="438150"/>
+                      <a:ext cx="5612130" cy="2711450"/>
                     </a:xfrm>
                     <a:prstGeom prst="rect">
                       <a:avLst/>
@@ -5138,23 +5140,170 @@
           </wp:inline>
         </w:drawing>
       </w:r>
-      <w:r>
-        <w:t>: Selecciona o genera Consulta sobre la tabla.</w:t>
-      </w:r>
-    </w:p>
-    <w:p>
-      <w:r>
-        <w:t xml:space="preserve"> </w:t>
-      </w:r>
+    </w:p>
+    <w:p>
+      <w:pPr>
+        <w:jc w:val="center"/>
+      </w:pPr>
+      <w:r>
+        <w:t>Fig.</w:t>
+      </w:r>
+      <w:r>
+        <w:t>1</w:t>
+      </w:r>
+      <w:r>
+        <w:t>3</w:t>
+      </w:r>
+      <w:r>
+        <w:t xml:space="preserve">. </w:t>
+      </w:r>
+      <w:r>
+        <w:t xml:space="preserve">Pantalla </w:t>
+      </w:r>
+      <w:r>
+        <w:t>edición de libro</w:t>
+      </w:r>
+    </w:p>
+    <w:p>
+      <w:pPr>
+        <w:jc w:val="center"/>
+      </w:pPr>
+    </w:p>
+    <w:p>
+      <w:pPr>
+        <w:jc w:val="center"/>
+      </w:pPr>
+    </w:p>
+    <w:p>
+      <w:pPr>
+        <w:jc w:val="center"/>
+      </w:pPr>
+    </w:p>
+    <w:p>
+      <w:pPr>
+        <w:jc w:val="center"/>
+      </w:pPr>
+    </w:p>
+    <w:p>
+      <w:pPr>
+        <w:jc w:val="center"/>
+      </w:pPr>
+    </w:p>
+    <w:p>
+      <w:pPr>
+        <w:pStyle w:val="Ttulo1"/>
+      </w:pPr>
+      <w:bookmarkStart w:id="10" w:name="_Toc119429059"/>
+      <w:r>
+        <w:t>utilizacion swagger</w:t>
+      </w:r>
+      <w:r>
+        <w:t xml:space="preserve"> - backend</w:t>
+      </w:r>
+      <w:bookmarkEnd w:id="10"/>
+    </w:p>
+    <w:p/>
+    <w:p>
+      <w:r>
+        <w:t xml:space="preserve">Para realizar la administración de cada una </w:t>
+      </w:r>
+      <w:r>
+        <w:t xml:space="preserve">de las </w:t>
+      </w:r>
+      <w:r>
+        <w:t>tabla</w:t>
+      </w:r>
+      <w:r>
+        <w:t>s</w:t>
+      </w:r>
+      <w:r>
+        <w:t xml:space="preserve"> que constituye la aplicación de la librería TRAVEL. Se ha creado una API, </w:t>
+      </w:r>
+      <w:r>
+        <w:t>que</w:t>
+      </w:r>
+      <w:r>
+        <w:t xml:space="preserve"> es la encargada de </w:t>
+      </w:r>
+      <w:r>
+        <w:t>comunicarse</w:t>
+      </w:r>
+      <w:r>
+        <w:t xml:space="preserve"> entre la </w:t>
+      </w:r>
+      <w:r>
+        <w:t xml:space="preserve">Capa de presentación y la base de datos. </w:t>
+      </w:r>
+    </w:p>
+    <w:p>
+      <w:r>
+        <w:t xml:space="preserve">Por medio de unos métodos </w:t>
+      </w:r>
+      <w:proofErr w:type="spellStart"/>
+      <w:r>
+        <w:t>Swagger</w:t>
+      </w:r>
+      <w:proofErr w:type="spellEnd"/>
+      <w:r>
+        <w:t xml:space="preserve"> puede comunicarse con el Back, este </w:t>
+      </w:r>
+      <w:proofErr w:type="spellStart"/>
+      <w:r>
+        <w:t>asu</w:t>
+      </w:r>
+      <w:proofErr w:type="spellEnd"/>
+      <w:r>
+        <w:t xml:space="preserve"> vez se comunica con el </w:t>
+      </w:r>
+      <w:proofErr w:type="spellStart"/>
+      <w:r>
+        <w:t>core</w:t>
+      </w:r>
+      <w:proofErr w:type="spellEnd"/>
+      <w:r>
+        <w:t xml:space="preserve"> en una arquitectura DDD.</w:t>
+      </w:r>
+    </w:p>
+    <w:p/>
+    <w:p/>
+    <w:p/>
+    <w:p/>
+    <w:p>
+      <w:r>
+        <w:t xml:space="preserve">Para iniciar ejecute la aplicación </w:t>
+      </w:r>
+      <w:proofErr w:type="spellStart"/>
+      <w:r>
+        <w:t>LibraryTRAVELApi</w:t>
+      </w:r>
+      <w:proofErr w:type="spellEnd"/>
+      <w:r>
+        <w:t xml:space="preserve">, una vez </w:t>
+      </w:r>
+      <w:proofErr w:type="spellStart"/>
+      <w:r>
+        <w:t>ejcutada</w:t>
+      </w:r>
+      <w:proofErr w:type="spellEnd"/>
+      <w:r>
+        <w:t xml:space="preserve"> cargar </w:t>
+      </w:r>
+      <w:proofErr w:type="spellStart"/>
+      <w:r>
+        <w:t>Swagger</w:t>
+      </w:r>
+      <w:proofErr w:type="spellEnd"/>
+    </w:p>
+    <w:p>
       <w:r>
         <w:rPr>
           <w:noProof/>
         </w:rPr>
         <w:drawing>
-          <wp:inline distT="0" distB="0" distL="0" distR="0" wp14:anchorId="233C3F25" wp14:editId="594F46A1">
-            <wp:extent cx="933450" cy="409575"/>
-            <wp:effectExtent l="0" t="0" r="0" b="9525"/>
-            <wp:docPr id="57" name="Imagen 57"/>
+          <wp:inline distT="0" distB="0" distL="0" distR="0" wp14:anchorId="3B19BBF3" wp14:editId="2F258916">
+            <wp:extent cx="5612130" cy="972820"/>
+            <wp:effectExtent l="0" t="0" r="7620" b="0"/>
+            <wp:docPr id="54" name="Imagen 54"/>
             <wp:cNvGraphicFramePr>
               <a:graphicFrameLocks xmlns:a="http://schemas.openxmlformats.org/drawingml/2006/main" noChangeAspect="1"/>
             </wp:cNvGraphicFramePr>
@@ -5174,7 +5323,7 @@
                   <pic:spPr>
                     <a:xfrm>
                       <a:off x="0" y="0"/>
-                      <a:ext cx="933450" cy="409575"/>
+                      <a:ext cx="5612130" cy="972820"/>
                     </a:xfrm>
                     <a:prstGeom prst="rect">
                       <a:avLst/>
@@ -5186,8 +5335,39 @@
           </wp:inline>
         </w:drawing>
       </w:r>
-      <w:r>
-        <w:t>: Adiciona un registro sobre la tabla.</w:t>
+    </w:p>
+    <w:p>
+      <w:pPr>
+        <w:jc w:val="center"/>
+      </w:pPr>
+      <w:r>
+        <w:t xml:space="preserve">Fig.1. </w:t>
+      </w:r>
+      <w:proofErr w:type="spellStart"/>
+      <w:proofErr w:type="gramStart"/>
+      <w:r>
+        <w:t>Swagger</w:t>
+      </w:r>
+      <w:proofErr w:type="spellEnd"/>
+      <w:r>
+        <w:t xml:space="preserve"> :</w:t>
+      </w:r>
+      <w:proofErr w:type="gramEnd"/>
+      <w:r>
+        <w:t xml:space="preserve">: </w:t>
+      </w:r>
+      <w:proofErr w:type="spellStart"/>
+      <w:r>
+        <w:t>LibraryTRAVELApi</w:t>
+      </w:r>
+      <w:proofErr w:type="spellEnd"/>
+      <w:r>
+        <w:t xml:space="preserve"> v1</w:t>
+      </w:r>
+    </w:p>
+    <w:p>
+      <w:r>
+        <w:t>Esta herramienta posee 4 métodos para la administración</w:t>
       </w:r>
     </w:p>
     <w:p>
@@ -5196,10 +5376,10 @@
           <w:noProof/>
         </w:rPr>
         <w:drawing>
-          <wp:inline distT="0" distB="0" distL="0" distR="0" wp14:anchorId="5EF84A87" wp14:editId="764FFA2D">
-            <wp:extent cx="933450" cy="428625"/>
-            <wp:effectExtent l="0" t="0" r="0" b="9525"/>
-            <wp:docPr id="58" name="Imagen 58"/>
+          <wp:inline distT="0" distB="0" distL="0" distR="0" wp14:anchorId="0B8C1449" wp14:editId="17F2DF4E">
+            <wp:extent cx="990600" cy="438150"/>
+            <wp:effectExtent l="0" t="0" r="0" b="0"/>
+            <wp:docPr id="56" name="Imagen 56"/>
             <wp:cNvGraphicFramePr>
               <a:graphicFrameLocks xmlns:a="http://schemas.openxmlformats.org/drawingml/2006/main" noChangeAspect="1"/>
             </wp:cNvGraphicFramePr>
@@ -5219,7 +5399,7 @@
                   <pic:spPr>
                     <a:xfrm>
                       <a:off x="0" y="0"/>
-                      <a:ext cx="933450" cy="428625"/>
+                      <a:ext cx="990600" cy="438150"/>
                     </a:xfrm>
                     <a:prstGeom prst="rect">
                       <a:avLst/>
@@ -5232,25 +5412,22 @@
         </w:drawing>
       </w:r>
       <w:r>
-        <w:t xml:space="preserve">: Actualiza </w:t>
-      </w:r>
-      <w:r>
-        <w:t>un registro</w:t>
-      </w:r>
-      <w:r>
-        <w:t xml:space="preserve"> sobre la tabla</w:t>
-      </w:r>
-    </w:p>
-    <w:p>
+        <w:t>: Selecciona o genera Consulta sobre la tabla.</w:t>
+      </w:r>
+    </w:p>
+    <w:p>
+      <w:r>
+        <w:t xml:space="preserve"> </w:t>
+      </w:r>
       <w:r>
         <w:rPr>
           <w:noProof/>
         </w:rPr>
         <w:drawing>
-          <wp:inline distT="0" distB="0" distL="0" distR="0" wp14:anchorId="6BF6F9CF" wp14:editId="7CDA7321">
-            <wp:extent cx="962025" cy="457200"/>
-            <wp:effectExtent l="0" t="0" r="9525" b="0"/>
-            <wp:docPr id="59" name="Imagen 59"/>
+          <wp:inline distT="0" distB="0" distL="0" distR="0" wp14:anchorId="233C3F25" wp14:editId="594F46A1">
+            <wp:extent cx="933450" cy="409575"/>
+            <wp:effectExtent l="0" t="0" r="0" b="9525"/>
+            <wp:docPr id="57" name="Imagen 57"/>
             <wp:cNvGraphicFramePr>
               <a:graphicFrameLocks xmlns:a="http://schemas.openxmlformats.org/drawingml/2006/main" noChangeAspect="1"/>
             </wp:cNvGraphicFramePr>
@@ -5270,7 +5447,7 @@
                   <pic:spPr>
                     <a:xfrm>
                       <a:off x="0" y="0"/>
-                      <a:ext cx="962025" cy="457200"/>
+                      <a:ext cx="933450" cy="409575"/>
                     </a:xfrm>
                     <a:prstGeom prst="rect">
                       <a:avLst/>
@@ -5283,16 +5460,7 @@
         </w:drawing>
       </w:r>
       <w:r>
-        <w:t>: Elimina</w:t>
-      </w:r>
-      <w:r>
-        <w:t xml:space="preserve"> un registro sobre la tabla.</w:t>
-      </w:r>
-    </w:p>
-    <w:p/>
-    <w:p>
-      <w:r>
-        <w:t xml:space="preserve">La pagina muestra cada una de las posibles tablas para administrar. Ellas son </w:t>
+        <w:t>: Adiciona un registro sobre la tabla.</w:t>
       </w:r>
     </w:p>
     <w:p>
@@ -5301,10 +5469,10 @@
           <w:noProof/>
         </w:rPr>
         <w:drawing>
-          <wp:inline distT="0" distB="0" distL="0" distR="0" wp14:anchorId="0945DB35" wp14:editId="4E3DE19B">
-            <wp:extent cx="5612130" cy="1450340"/>
-            <wp:effectExtent l="0" t="0" r="7620" b="0"/>
-            <wp:docPr id="55" name="Imagen 55"/>
+          <wp:inline distT="0" distB="0" distL="0" distR="0" wp14:anchorId="5EF84A87" wp14:editId="764FFA2D">
+            <wp:extent cx="933450" cy="428625"/>
+            <wp:effectExtent l="0" t="0" r="0" b="9525"/>
+            <wp:docPr id="58" name="Imagen 58"/>
             <wp:cNvGraphicFramePr>
               <a:graphicFrameLocks xmlns:a="http://schemas.openxmlformats.org/drawingml/2006/main" noChangeAspect="1"/>
             </wp:cNvGraphicFramePr>
@@ -5324,7 +5492,7 @@
                   <pic:spPr>
                     <a:xfrm>
                       <a:off x="0" y="0"/>
-                      <a:ext cx="5612130" cy="1450340"/>
+                      <a:ext cx="933450" cy="428625"/>
                     </a:xfrm>
                     <a:prstGeom prst="rect">
                       <a:avLst/>
@@ -5336,35 +5504,26 @@
           </wp:inline>
         </w:drawing>
       </w:r>
-    </w:p>
-    <w:p>
-      <w:pPr>
-        <w:jc w:val="center"/>
-      </w:pPr>
-      <w:r>
-        <w:t xml:space="preserve">Fig.2. </w:t>
-      </w:r>
-      <w:r>
-        <w:t>Administración</w:t>
-      </w:r>
-      <w:r>
-        <w:t xml:space="preserve"> Autores</w:t>
-      </w:r>
-    </w:p>
-    <w:p>
-      <w:pPr>
-        <w:jc w:val="center"/>
-      </w:pPr>
+      <w:r>
+        <w:t xml:space="preserve">: Actualiza </w:t>
+      </w:r>
+      <w:r>
+        <w:t>un registro</w:t>
+      </w:r>
+      <w:r>
+        <w:t xml:space="preserve"> sobre la tabla</w:t>
+      </w:r>
+    </w:p>
+    <w:p>
       <w:r>
         <w:rPr>
           <w:noProof/>
         </w:rPr>
-        <w:lastRenderedPageBreak/>
         <w:drawing>
-          <wp:inline distT="0" distB="0" distL="0" distR="0" wp14:anchorId="0EA42E3F" wp14:editId="532060E9">
-            <wp:extent cx="5612130" cy="2011045"/>
-            <wp:effectExtent l="0" t="0" r="7620" b="8255"/>
-            <wp:docPr id="62" name="Imagen 62"/>
+          <wp:inline distT="0" distB="0" distL="0" distR="0" wp14:anchorId="6BF6F9CF" wp14:editId="7CDA7321">
+            <wp:extent cx="962025" cy="457200"/>
+            <wp:effectExtent l="0" t="0" r="9525" b="0"/>
+            <wp:docPr id="59" name="Imagen 59"/>
             <wp:cNvGraphicFramePr>
               <a:graphicFrameLocks xmlns:a="http://schemas.openxmlformats.org/drawingml/2006/main" noChangeAspect="1"/>
             </wp:cNvGraphicFramePr>
@@ -5384,7 +5543,7 @@
                   <pic:spPr>
                     <a:xfrm>
                       <a:off x="0" y="0"/>
-                      <a:ext cx="5612130" cy="2011045"/>
+                      <a:ext cx="962025" cy="457200"/>
                     </a:xfrm>
                     <a:prstGeom prst="rect">
                       <a:avLst/>
@@ -5396,28 +5555,29 @@
           </wp:inline>
         </w:drawing>
       </w:r>
-    </w:p>
-    <w:p>
-      <w:pPr>
-        <w:jc w:val="center"/>
-      </w:pPr>
-      <w:r>
-        <w:t>Fig.3. Administración Autores :: POST</w:t>
-      </w:r>
-    </w:p>
-    <w:p>
-      <w:pPr>
-        <w:jc w:val="center"/>
-      </w:pPr>
+      <w:r>
+        <w:t>: Elimina</w:t>
+      </w:r>
+      <w:r>
+        <w:t xml:space="preserve"> un registro sobre la tabla.</w:t>
+      </w:r>
+    </w:p>
+    <w:p/>
+    <w:p>
+      <w:r>
+        <w:t xml:space="preserve">La pagina muestra cada una de las posibles tablas para administrar. Ellas son </w:t>
+      </w:r>
+    </w:p>
+    <w:p>
       <w:r>
         <w:rPr>
           <w:noProof/>
         </w:rPr>
         <w:drawing>
-          <wp:inline distT="0" distB="0" distL="0" distR="0" wp14:anchorId="254F85B6" wp14:editId="7398DE48">
-            <wp:extent cx="5612130" cy="2034540"/>
-            <wp:effectExtent l="0" t="0" r="7620" b="3810"/>
-            <wp:docPr id="63" name="Imagen 63"/>
+          <wp:inline distT="0" distB="0" distL="0" distR="0" wp14:anchorId="0945DB35" wp14:editId="4E3DE19B">
+            <wp:extent cx="5612130" cy="1450340"/>
+            <wp:effectExtent l="0" t="0" r="7620" b="0"/>
+            <wp:docPr id="55" name="Imagen 55"/>
             <wp:cNvGraphicFramePr>
               <a:graphicFrameLocks xmlns:a="http://schemas.openxmlformats.org/drawingml/2006/main" noChangeAspect="1"/>
             </wp:cNvGraphicFramePr>
@@ -5437,7 +5597,7 @@
                   <pic:spPr>
                     <a:xfrm>
                       <a:off x="0" y="0"/>
-                      <a:ext cx="5612130" cy="2034540"/>
+                      <a:ext cx="5612130" cy="1450340"/>
                     </a:xfrm>
                     <a:prstGeom prst="rect">
                       <a:avLst/>
@@ -5455,7 +5615,13 @@
         <w:jc w:val="center"/>
       </w:pPr>
       <w:r>
-        <w:t>Fig.4. Administración Autores :: PUT</w:t>
+        <w:t xml:space="preserve">Fig.2. </w:t>
+      </w:r>
+      <w:r>
+        <w:t>Administración</w:t>
+      </w:r>
+      <w:r>
+        <w:t xml:space="preserve"> Autores</w:t>
       </w:r>
     </w:p>
     <w:p>
@@ -5466,11 +5632,12 @@
         <w:rPr>
           <w:noProof/>
         </w:rPr>
+        <w:lastRenderedPageBreak/>
         <w:drawing>
-          <wp:inline distT="0" distB="0" distL="0" distR="0" wp14:anchorId="21D8CE18" wp14:editId="2DDB923B">
-            <wp:extent cx="5612130" cy="2069465"/>
-            <wp:effectExtent l="0" t="0" r="7620" b="6985"/>
-            <wp:docPr id="64" name="Imagen 64"/>
+          <wp:inline distT="0" distB="0" distL="0" distR="0" wp14:anchorId="0EA42E3F" wp14:editId="532060E9">
+            <wp:extent cx="5612130" cy="2011045"/>
+            <wp:effectExtent l="0" t="0" r="7620" b="8255"/>
+            <wp:docPr id="62" name="Imagen 62"/>
             <wp:cNvGraphicFramePr>
               <a:graphicFrameLocks xmlns:a="http://schemas.openxmlformats.org/drawingml/2006/main" noChangeAspect="1"/>
             </wp:cNvGraphicFramePr>
@@ -5490,7 +5657,7 @@
                   <pic:spPr>
                     <a:xfrm>
                       <a:off x="0" y="0"/>
-                      <a:ext cx="5612130" cy="2069465"/>
+                      <a:ext cx="5612130" cy="2011045"/>
                     </a:xfrm>
                     <a:prstGeom prst="rect">
                       <a:avLst/>
@@ -5508,28 +5675,22 @@
         <w:jc w:val="center"/>
       </w:pPr>
       <w:r>
-        <w:t>Fig.5. Administración Autores :: DELETE</w:t>
+        <w:t>Fig.3. Administración Autores :: POST</w:t>
       </w:r>
     </w:p>
     <w:p>
       <w:pPr>
         <w:jc w:val="center"/>
       </w:pPr>
-    </w:p>
-    <w:p>
-      <w:pPr>
-        <w:jc w:val="center"/>
-      </w:pPr>
       <w:r>
         <w:rPr>
           <w:noProof/>
         </w:rPr>
-        <w:lastRenderedPageBreak/>
         <w:drawing>
-          <wp:inline distT="0" distB="0" distL="0" distR="0" wp14:anchorId="7E86A4F5" wp14:editId="184FBE31">
-            <wp:extent cx="5612130" cy="1387475"/>
-            <wp:effectExtent l="0" t="0" r="7620" b="3175"/>
-            <wp:docPr id="60" name="Imagen 60"/>
+          <wp:inline distT="0" distB="0" distL="0" distR="0" wp14:anchorId="254F85B6" wp14:editId="7398DE48">
+            <wp:extent cx="5612130" cy="2034540"/>
+            <wp:effectExtent l="0" t="0" r="7620" b="3810"/>
+            <wp:docPr id="63" name="Imagen 63"/>
             <wp:cNvGraphicFramePr>
               <a:graphicFrameLocks xmlns:a="http://schemas.openxmlformats.org/drawingml/2006/main" noChangeAspect="1"/>
             </wp:cNvGraphicFramePr>
@@ -5549,7 +5710,7 @@
                   <pic:spPr>
                     <a:xfrm>
                       <a:off x="0" y="0"/>
-                      <a:ext cx="5612130" cy="1387475"/>
+                      <a:ext cx="5612130" cy="2034540"/>
                     </a:xfrm>
                     <a:prstGeom prst="rect">
                       <a:avLst/>
@@ -5567,7 +5728,7 @@
         <w:jc w:val="center"/>
       </w:pPr>
       <w:r>
-        <w:t>Fig.3. Administración Editoriales</w:t>
+        <w:t>Fig.4. Administración Autores :: PUT</w:t>
       </w:r>
     </w:p>
     <w:p>
@@ -5579,10 +5740,10 @@
           <w:noProof/>
         </w:rPr>
         <w:drawing>
-          <wp:inline distT="0" distB="0" distL="0" distR="0" wp14:anchorId="5DA7D65B" wp14:editId="75C347A9">
-            <wp:extent cx="5612130" cy="1396365"/>
-            <wp:effectExtent l="0" t="0" r="7620" b="0"/>
-            <wp:docPr id="61" name="Imagen 61"/>
+          <wp:inline distT="0" distB="0" distL="0" distR="0" wp14:anchorId="21D8CE18" wp14:editId="2DDB923B">
+            <wp:extent cx="5612130" cy="2069465"/>
+            <wp:effectExtent l="0" t="0" r="7620" b="6985"/>
+            <wp:docPr id="64" name="Imagen 64"/>
             <wp:cNvGraphicFramePr>
               <a:graphicFrameLocks xmlns:a="http://schemas.openxmlformats.org/drawingml/2006/main" noChangeAspect="1"/>
             </wp:cNvGraphicFramePr>
@@ -5602,6 +5763,118 @@
                   <pic:spPr>
                     <a:xfrm>
                       <a:off x="0" y="0"/>
+                      <a:ext cx="5612130" cy="2069465"/>
+                    </a:xfrm>
+                    <a:prstGeom prst="rect">
+                      <a:avLst/>
+                    </a:prstGeom>
+                  </pic:spPr>
+                </pic:pic>
+              </a:graphicData>
+            </a:graphic>
+          </wp:inline>
+        </w:drawing>
+      </w:r>
+    </w:p>
+    <w:p>
+      <w:pPr>
+        <w:jc w:val="center"/>
+      </w:pPr>
+      <w:r>
+        <w:t>Fig.5. Administración Autores :: DELETE</w:t>
+      </w:r>
+    </w:p>
+    <w:p>
+      <w:pPr>
+        <w:jc w:val="center"/>
+      </w:pPr>
+    </w:p>
+    <w:p>
+      <w:pPr>
+        <w:jc w:val="center"/>
+      </w:pPr>
+      <w:r>
+        <w:rPr>
+          <w:noProof/>
+        </w:rPr>
+        <w:lastRenderedPageBreak/>
+        <w:drawing>
+          <wp:inline distT="0" distB="0" distL="0" distR="0" wp14:anchorId="7E86A4F5" wp14:editId="184FBE31">
+            <wp:extent cx="5612130" cy="1387475"/>
+            <wp:effectExtent l="0" t="0" r="7620" b="3175"/>
+            <wp:docPr id="60" name="Imagen 60"/>
+            <wp:cNvGraphicFramePr>
+              <a:graphicFrameLocks xmlns:a="http://schemas.openxmlformats.org/drawingml/2006/main" noChangeAspect="1"/>
+            </wp:cNvGraphicFramePr>
+            <a:graphic xmlns:a="http://schemas.openxmlformats.org/drawingml/2006/main">
+              <a:graphicData uri="http://schemas.openxmlformats.org/drawingml/2006/picture">
+                <pic:pic xmlns:pic="http://schemas.openxmlformats.org/drawingml/2006/picture">
+                  <pic:nvPicPr>
+                    <pic:cNvPr id="1" name=""/>
+                    <pic:cNvPicPr/>
+                  </pic:nvPicPr>
+                  <pic:blipFill>
+                    <a:blip r:embed="rId60"/>
+                    <a:stretch>
+                      <a:fillRect/>
+                    </a:stretch>
+                  </pic:blipFill>
+                  <pic:spPr>
+                    <a:xfrm>
+                      <a:off x="0" y="0"/>
+                      <a:ext cx="5612130" cy="1387475"/>
+                    </a:xfrm>
+                    <a:prstGeom prst="rect">
+                      <a:avLst/>
+                    </a:prstGeom>
+                  </pic:spPr>
+                </pic:pic>
+              </a:graphicData>
+            </a:graphic>
+          </wp:inline>
+        </w:drawing>
+      </w:r>
+    </w:p>
+    <w:p>
+      <w:pPr>
+        <w:jc w:val="center"/>
+      </w:pPr>
+      <w:r>
+        <w:t>Fig.3. Administración Editoriales</w:t>
+      </w:r>
+    </w:p>
+    <w:p>
+      <w:pPr>
+        <w:jc w:val="center"/>
+      </w:pPr>
+      <w:r>
+        <w:rPr>
+          <w:noProof/>
+        </w:rPr>
+        <w:drawing>
+          <wp:inline distT="0" distB="0" distL="0" distR="0" wp14:anchorId="5DA7D65B" wp14:editId="75C347A9">
+            <wp:extent cx="5612130" cy="1396365"/>
+            <wp:effectExtent l="0" t="0" r="7620" b="0"/>
+            <wp:docPr id="61" name="Imagen 61"/>
+            <wp:cNvGraphicFramePr>
+              <a:graphicFrameLocks xmlns:a="http://schemas.openxmlformats.org/drawingml/2006/main" noChangeAspect="1"/>
+            </wp:cNvGraphicFramePr>
+            <a:graphic xmlns:a="http://schemas.openxmlformats.org/drawingml/2006/main">
+              <a:graphicData uri="http://schemas.openxmlformats.org/drawingml/2006/picture">
+                <pic:pic xmlns:pic="http://schemas.openxmlformats.org/drawingml/2006/picture">
+                  <pic:nvPicPr>
+                    <pic:cNvPr id="1" name=""/>
+                    <pic:cNvPicPr/>
+                  </pic:nvPicPr>
+                  <pic:blipFill>
+                    <a:blip r:embed="rId61"/>
+                    <a:stretch>
+                      <a:fillRect/>
+                    </a:stretch>
+                  </pic:blipFill>
+                  <pic:spPr>
+                    <a:xfrm>
+                      <a:off x="0" y="0"/>
                       <a:ext cx="5612130" cy="1396365"/>
                     </a:xfrm>
                     <a:prstGeom prst="rect">
@@ -5637,17 +5910,12 @@
       </w:r>
       <w:proofErr w:type="spellEnd"/>
       <w:r>
-        <w:t>, especifica cual son los paso a seguir</w:t>
-      </w:r>
-      <w:bookmarkStart w:id="10" w:name="_GoBack"/>
-      <w:bookmarkEnd w:id="10"/>
-      <w:r>
-        <w:t xml:space="preserve"> para poner a punto la aplicación.</w:t>
+        <w:t>, especifica cual son los paso a seguir para poner a punto la aplicación.</w:t>
       </w:r>
     </w:p>
     <w:sectPr>
-      <w:headerReference w:type="default" r:id="rId60"/>
-      <w:footerReference w:type="default" r:id="rId61"/>
+      <w:headerReference w:type="default" r:id="rId62"/>
+      <w:footerReference w:type="default" r:id="rId63"/>
       <w:pgSz w:w="12240" w:h="15840" w:code="1"/>
       <w:pgMar w:top="1417" w:right="1701" w:bottom="1417" w:left="1701" w:header="708" w:footer="708" w:gutter="0"/>
       <w:cols w:space="708"/>
@@ -5753,11 +6021,13 @@
         <w:r>
           <w:t xml:space="preserve">Portal Administrativo </w:t>
         </w:r>
+        <w:proofErr w:type="spellStart"/>
         <w:r>
-          <w:t xml:space="preserve">Biblioteca </w:t>
+          <w:t>library</w:t>
         </w:r>
+        <w:proofErr w:type="spellEnd"/>
         <w:r>
-          <w:t>TRAVEL</w:t>
+          <w:t xml:space="preserve"> TRAVEL</w:t>
         </w:r>
       </w:sdtContent>
     </w:sdt>
@@ -10846,6 +11116,7 @@
     <w:rsid w:val="0039159B"/>
     <w:rsid w:val="00441DA1"/>
     <w:rsid w:val="004B2FE3"/>
+    <w:rsid w:val="00546DEA"/>
     <w:rsid w:val="00605753"/>
     <w:rsid w:val="0066750E"/>
     <w:rsid w:val="007063C8"/>
@@ -11863,21 +12134,12 @@
 </file>
 
 <file path=customXml/item1.xml><?xml version="1.0" encoding="utf-8"?>
-<?mso-contentType ?>
-<FormTemplates xmlns="http://schemas.microsoft.com/sharepoint/v3/contenttype/forms">
-  <Display>DocumentLibraryForm</Display>
-  <Edit>DocumentLibraryForm</Edit>
-  <New>DocumentLibraryForm</New>
-</FormTemplates>
-</file>
-
-<file path=customXml/item2.xml><?xml version="1.0" encoding="utf-8"?>
 <p:properties xmlns:p="http://schemas.microsoft.com/office/2006/metadata/properties" xmlns:xsi="http://www.w3.org/2001/XMLSchema-instance" xmlns:pc="http://schemas.microsoft.com/office/infopath/2007/PartnerControls">
   <documentManagement/>
 </p:properties>
 </file>
 
-<file path=customXml/item3.xml><?xml version="1.0" encoding="utf-8"?>
+<file path=customXml/item2.xml><?xml version="1.0" encoding="utf-8"?>
 <ct:contentTypeSchema xmlns:ct="http://schemas.microsoft.com/office/2006/metadata/contentType" xmlns:ma="http://schemas.microsoft.com/office/2006/metadata/properties/metaAttributes" ct:_="" ma:_="" ma:contentTypeName="Documento" ma:contentTypeID="0x0101002A9A9A98B003294B8910B6EB7E8461BE" ma:contentTypeVersion="7" ma:contentTypeDescription="Crear nuevo documento." ma:contentTypeScope="" ma:versionID="9587d06186766cf8deb8d7f61a229c39">
   <xsd:schema xmlns:xsd="http://www.w3.org/2001/XMLSchema" xmlns:xs="http://www.w3.org/2001/XMLSchema" xmlns:p="http://schemas.microsoft.com/office/2006/metadata/properties" xmlns:ns2="3d99d517-fdd1-450e-ac89-13ff34ba77d8" targetNamespace="http://schemas.microsoft.com/office/2006/metadata/properties" ma:root="true" ma:fieldsID="e255e5884f2c35ae8bee4cacfc9cdbb2" ns2:_="">
     <xsd:import namespace="3d99d517-fdd1-450e-ac89-13ff34ba77d8"/>
@@ -12041,19 +12303,20 @@
 </ct:contentTypeSchema>
 </file>
 
+<file path=customXml/item3.xml><?xml version="1.0" encoding="utf-8"?>
+<?mso-contentType ?>
+<FormTemplates xmlns="http://schemas.microsoft.com/sharepoint/v3/contenttype/forms">
+  <Display>DocumentLibraryForm</Display>
+  <Edit>DocumentLibraryForm</Edit>
+  <New>DocumentLibraryForm</New>
+</FormTemplates>
+</file>
+
 <file path=customXml/item4.xml><?xml version="1.0" encoding="utf-8"?>
 <b:Sources xmlns:b="http://schemas.openxmlformats.org/officeDocument/2006/bibliography" xmlns="http://schemas.openxmlformats.org/officeDocument/2006/bibliography" SelectedStyle="\APASixthEditionOfficeOnline.xsl" StyleName="APA" Version="6"/>
 </file>
 
 <file path=customXml/itemProps1.xml><?xml version="1.0" encoding="utf-8"?>
-<ds:datastoreItem xmlns:ds="http://schemas.openxmlformats.org/officeDocument/2006/customXml" ds:itemID="{204F9912-92A9-4BD0-98CF-1CFA057A72E1}">
-  <ds:schemaRefs>
-    <ds:schemaRef ds:uri="http://schemas.microsoft.com/sharepoint/v3/contenttype/forms"/>
-  </ds:schemaRefs>
-</ds:datastoreItem>
-</file>
-
-<file path=customXml/itemProps2.xml><?xml version="1.0" encoding="utf-8"?>
 <ds:datastoreItem xmlns:ds="http://schemas.openxmlformats.org/officeDocument/2006/customXml" ds:itemID="{124C817E-A604-4787-8819-6A82A6BFB419}">
   <ds:schemaRefs>
     <ds:schemaRef ds:uri="http://schemas.microsoft.com/office/2006/metadata/properties"/>
@@ -12062,7 +12325,7 @@
 </ds:datastoreItem>
 </file>
 
-<file path=customXml/itemProps3.xml><?xml version="1.0" encoding="utf-8"?>
+<file path=customXml/itemProps2.xml><?xml version="1.0" encoding="utf-8"?>
 <ds:datastoreItem xmlns:ds="http://schemas.openxmlformats.org/officeDocument/2006/customXml" ds:itemID="{0F290F73-6798-472E-B483-10807180889B}">
   <ds:schemaRefs>
     <ds:schemaRef ds:uri="http://schemas.microsoft.com/office/2006/metadata/contentType"/>
@@ -12080,8 +12343,16 @@
 </ds:datastoreItem>
 </file>
 
+<file path=customXml/itemProps3.xml><?xml version="1.0" encoding="utf-8"?>
+<ds:datastoreItem xmlns:ds="http://schemas.openxmlformats.org/officeDocument/2006/customXml" ds:itemID="{204F9912-92A9-4BD0-98CF-1CFA057A72E1}">
+  <ds:schemaRefs>
+    <ds:schemaRef ds:uri="http://schemas.microsoft.com/sharepoint/v3/contenttype/forms"/>
+  </ds:schemaRefs>
+</ds:datastoreItem>
+</file>
+
 <file path=customXml/itemProps4.xml><?xml version="1.0" encoding="utf-8"?>
-<ds:datastoreItem xmlns:ds="http://schemas.openxmlformats.org/officeDocument/2006/customXml" ds:itemID="{EB6994B5-727E-4BF0-9FE1-D232BE26BD3D}">
+<ds:datastoreItem xmlns:ds="http://schemas.openxmlformats.org/officeDocument/2006/customXml" ds:itemID="{83153D6F-B923-42ED-AD29-911096B5C541}">
   <ds:schemaRefs>
     <ds:schemaRef ds:uri="http://schemas.openxmlformats.org/officeDocument/2006/bibliography"/>
   </ds:schemaRefs>

</xml_diff>